<commit_message>
Assignment 1 PDF update
</commit_message>
<xml_diff>
--- a/AZ_Assignment1.docx
+++ b/AZ_Assignment1.docx
@@ -2,6 +2,707 @@
 <file path=word/document.xml><?xml version="1.0" encoding="utf-8"?>
 <w:document xmlns:wpc="http://schemas.microsoft.com/office/word/2010/wordprocessingCanvas" xmlns:mo="http://schemas.microsoft.com/office/mac/office/2008/main" xmlns:mc="http://schemas.openxmlformats.org/markup-compatibility/2006" xmlns:mv="urn:schemas-microsoft-com:mac:vml" xmlns:o="urn:schemas-microsoft-com:office:office" xmlns:r="http://schemas.openxmlformats.org/officeDocument/2006/relationships" xmlns:m="http://schemas.openxmlformats.org/officeDocument/2006/math" xmlns:v="urn:schemas-microsoft-com:vml" xmlns:wp14="http://schemas.microsoft.com/office/word/2010/wordprocessingDrawing" xmlns:wp="http://schemas.openxmlformats.org/drawingml/2006/wordprocessingDrawing" xmlns:w10="urn:schemas-microsoft-com:office:word" xmlns:w="http://schemas.openxmlformats.org/wordprocessingml/2006/main" xmlns:w14="http://schemas.microsoft.com/office/word/2010/wordml" xmlns:w15="http://schemas.microsoft.com/office/word/2012/wordml" xmlns:wpg="http://schemas.microsoft.com/office/word/2010/wordprocessingGroup" xmlns:wpi="http://schemas.microsoft.com/office/word/2010/wordprocessingInk" xmlns:wne="http://schemas.microsoft.com/office/word/2006/wordml" xmlns:wps="http://schemas.microsoft.com/office/word/2010/wordprocessingShape" mc:Ignorable="w14 w15 wp14">
   <w:body>
+    <w:sdt>
+      <w:sdtPr>
+        <w:id w:val="-1364434342"/>
+        <w:docPartObj>
+          <w:docPartGallery w:val="Table of Contents"/>
+          <w:docPartUnique/>
+        </w:docPartObj>
+      </w:sdtPr>
+      <w:sdtEndPr>
+        <w:rPr>
+          <w:rFonts w:ascii="Times New Roman" w:eastAsiaTheme="minorHAnsi" w:hAnsi="Times New Roman" w:cs="Times New Roman"/>
+          <w:noProof/>
+          <w:color w:val="auto"/>
+          <w:sz w:val="24"/>
+          <w:szCs w:val="24"/>
+          <w:lang w:val="en-GB" w:eastAsia="en-GB"/>
+        </w:rPr>
+      </w:sdtEndPr>
+      <w:sdtContent>
+        <w:p>
+          <w:pPr>
+            <w:pStyle w:val="TOCHeading"/>
+          </w:pPr>
+          <w:r>
+            <w:t>Table of Contents</w:t>
+          </w:r>
+        </w:p>
+        <w:p>
+          <w:pPr>
+            <w:pStyle w:val="TOC1"/>
+            <w:tabs>
+              <w:tab w:val="right" w:leader="dot" w:pos="9010"/>
+            </w:tabs>
+            <w:rPr>
+              <w:noProof/>
+            </w:rPr>
+          </w:pPr>
+          <w:r>
+            <w:rPr>
+              <w:b w:val="0"/>
+              <w:bCs w:val="0"/>
+            </w:rPr>
+            <w:fldChar w:fldCharType="begin"/>
+          </w:r>
+          <w:r>
+            <w:instrText xml:space="preserve"> TOC \o "1-3" \h \z \u </w:instrText>
+          </w:r>
+          <w:r>
+            <w:rPr>
+              <w:b w:val="0"/>
+              <w:bCs w:val="0"/>
+            </w:rPr>
+            <w:fldChar w:fldCharType="separate"/>
+          </w:r>
+          <w:hyperlink w:anchor="_Toc505008088" w:history="1">
+            <w:r>
+              <w:rPr>
+                <w:rStyle w:val="Hyperlink"/>
+                <w:noProof/>
+              </w:rPr>
+              <w:t>Answer 1: -</w:t>
+            </w:r>
+            <w:r>
+              <w:rPr>
+                <w:noProof/>
+                <w:webHidden/>
+              </w:rPr>
+              <w:tab/>
+            </w:r>
+            <w:r>
+              <w:rPr>
+                <w:noProof/>
+                <w:webHidden/>
+              </w:rPr>
+              <w:fldChar w:fldCharType="begin"/>
+            </w:r>
+            <w:r>
+              <w:rPr>
+                <w:noProof/>
+                <w:webHidden/>
+              </w:rPr>
+              <w:instrText xml:space="preserve"> PAGEREF _Toc505008088 \h </w:instrText>
+            </w:r>
+            <w:r>
+              <w:rPr>
+                <w:noProof/>
+                <w:webHidden/>
+              </w:rPr>
+            </w:r>
+            <w:r>
+              <w:rPr>
+                <w:noProof/>
+                <w:webHidden/>
+              </w:rPr>
+              <w:fldChar w:fldCharType="separate"/>
+            </w:r>
+            <w:r>
+              <w:rPr>
+                <w:noProof/>
+                <w:webHidden/>
+              </w:rPr>
+              <w:t>1</w:t>
+            </w:r>
+            <w:r>
+              <w:rPr>
+                <w:noProof/>
+                <w:webHidden/>
+              </w:rPr>
+              <w:fldChar w:fldCharType="end"/>
+            </w:r>
+          </w:hyperlink>
+        </w:p>
+        <w:p>
+          <w:pPr>
+            <w:pStyle w:val="TOC2"/>
+            <w:tabs>
+              <w:tab w:val="right" w:leader="dot" w:pos="9010"/>
+            </w:tabs>
+            <w:rPr>
+              <w:noProof/>
+            </w:rPr>
+          </w:pPr>
+          <w:hyperlink w:anchor="_Toc505008089" w:history="1">
+            <w:r>
+              <w:rPr>
+                <w:rStyle w:val="Hyperlink"/>
+                <w:noProof/>
+              </w:rPr>
+              <w:t>Approach taken: -</w:t>
+            </w:r>
+            <w:r>
+              <w:rPr>
+                <w:noProof/>
+                <w:webHidden/>
+              </w:rPr>
+              <w:tab/>
+            </w:r>
+            <w:r>
+              <w:rPr>
+                <w:noProof/>
+                <w:webHidden/>
+              </w:rPr>
+              <w:fldChar w:fldCharType="begin"/>
+            </w:r>
+            <w:r>
+              <w:rPr>
+                <w:noProof/>
+                <w:webHidden/>
+              </w:rPr>
+              <w:instrText xml:space="preserve"> PAGEREF _Toc505008089 \h </w:instrText>
+            </w:r>
+            <w:r>
+              <w:rPr>
+                <w:noProof/>
+                <w:webHidden/>
+              </w:rPr>
+            </w:r>
+            <w:r>
+              <w:rPr>
+                <w:noProof/>
+                <w:webHidden/>
+              </w:rPr>
+              <w:fldChar w:fldCharType="separate"/>
+            </w:r>
+            <w:r>
+              <w:rPr>
+                <w:noProof/>
+                <w:webHidden/>
+              </w:rPr>
+              <w:t>1</w:t>
+            </w:r>
+            <w:r>
+              <w:rPr>
+                <w:noProof/>
+                <w:webHidden/>
+              </w:rPr>
+              <w:fldChar w:fldCharType="end"/>
+            </w:r>
+          </w:hyperlink>
+        </w:p>
+        <w:p>
+          <w:pPr>
+            <w:pStyle w:val="TOC1"/>
+            <w:tabs>
+              <w:tab w:val="right" w:leader="dot" w:pos="9010"/>
+            </w:tabs>
+            <w:rPr>
+              <w:noProof/>
+            </w:rPr>
+          </w:pPr>
+          <w:hyperlink w:anchor="_Toc505008090" w:history="1">
+            <w:r>
+              <w:rPr>
+                <w:rStyle w:val="Hyperlink"/>
+                <w:noProof/>
+                <w:lang w:eastAsia="en-US"/>
+              </w:rPr>
+              <w:t>Answer 2: -</w:t>
+            </w:r>
+            <w:r>
+              <w:rPr>
+                <w:noProof/>
+                <w:webHidden/>
+              </w:rPr>
+              <w:tab/>
+            </w:r>
+            <w:r>
+              <w:rPr>
+                <w:noProof/>
+                <w:webHidden/>
+              </w:rPr>
+              <w:fldChar w:fldCharType="begin"/>
+            </w:r>
+            <w:r>
+              <w:rPr>
+                <w:noProof/>
+                <w:webHidden/>
+              </w:rPr>
+              <w:instrText xml:space="preserve"> PAGEREF _Toc505008090 \h </w:instrText>
+            </w:r>
+            <w:r>
+              <w:rPr>
+                <w:noProof/>
+                <w:webHidden/>
+              </w:rPr>
+            </w:r>
+            <w:r>
+              <w:rPr>
+                <w:noProof/>
+                <w:webHidden/>
+              </w:rPr>
+              <w:fldChar w:fldCharType="separate"/>
+            </w:r>
+            <w:r>
+              <w:rPr>
+                <w:noProof/>
+                <w:webHidden/>
+              </w:rPr>
+              <w:t>1</w:t>
+            </w:r>
+            <w:r>
+              <w:rPr>
+                <w:noProof/>
+                <w:webHidden/>
+              </w:rPr>
+              <w:fldChar w:fldCharType="end"/>
+            </w:r>
+          </w:hyperlink>
+        </w:p>
+        <w:p>
+          <w:pPr>
+            <w:pStyle w:val="TOC2"/>
+            <w:tabs>
+              <w:tab w:val="right" w:leader="dot" w:pos="9010"/>
+            </w:tabs>
+            <w:rPr>
+              <w:noProof/>
+            </w:rPr>
+          </w:pPr>
+          <w:hyperlink w:anchor="_Toc505008091" w:history="1">
+            <w:r>
+              <w:rPr>
+                <w:rStyle w:val="Hyperlink"/>
+                <w:noProof/>
+              </w:rPr>
+              <w:t>Approach taken: -</w:t>
+            </w:r>
+            <w:r>
+              <w:rPr>
+                <w:noProof/>
+                <w:webHidden/>
+              </w:rPr>
+              <w:tab/>
+            </w:r>
+            <w:r>
+              <w:rPr>
+                <w:noProof/>
+                <w:webHidden/>
+              </w:rPr>
+              <w:fldChar w:fldCharType="begin"/>
+            </w:r>
+            <w:r>
+              <w:rPr>
+                <w:noProof/>
+                <w:webHidden/>
+              </w:rPr>
+              <w:instrText xml:space="preserve"> PAGEREF _Toc505008091 \h </w:instrText>
+            </w:r>
+            <w:r>
+              <w:rPr>
+                <w:noProof/>
+                <w:webHidden/>
+              </w:rPr>
+            </w:r>
+            <w:r>
+              <w:rPr>
+                <w:noProof/>
+                <w:webHidden/>
+              </w:rPr>
+              <w:fldChar w:fldCharType="separate"/>
+            </w:r>
+            <w:r>
+              <w:rPr>
+                <w:noProof/>
+                <w:webHidden/>
+              </w:rPr>
+              <w:t>3</w:t>
+            </w:r>
+            <w:r>
+              <w:rPr>
+                <w:noProof/>
+                <w:webHidden/>
+              </w:rPr>
+              <w:fldChar w:fldCharType="end"/>
+            </w:r>
+          </w:hyperlink>
+        </w:p>
+        <w:p>
+          <w:pPr>
+            <w:pStyle w:val="TOC1"/>
+            <w:tabs>
+              <w:tab w:val="right" w:leader="dot" w:pos="9010"/>
+            </w:tabs>
+            <w:rPr>
+              <w:noProof/>
+            </w:rPr>
+          </w:pPr>
+          <w:hyperlink w:anchor="_Toc505008092" w:history="1">
+            <w:r>
+              <w:rPr>
+                <w:rStyle w:val="Hyperlink"/>
+                <w:noProof/>
+                <w:lang w:eastAsia="en-US"/>
+              </w:rPr>
+              <w:t xml:space="preserve">Answer </w:t>
+            </w:r>
+            <w:r>
+              <w:rPr>
+                <w:rStyle w:val="Hyperlink"/>
+                <w:noProof/>
+              </w:rPr>
+              <w:t>3</w:t>
+            </w:r>
+            <w:r>
+              <w:rPr>
+                <w:rStyle w:val="Hyperlink"/>
+                <w:noProof/>
+                <w:lang w:eastAsia="en-US"/>
+              </w:rPr>
+              <w:t>: -</w:t>
+            </w:r>
+            <w:r>
+              <w:rPr>
+                <w:noProof/>
+                <w:webHidden/>
+              </w:rPr>
+              <w:tab/>
+            </w:r>
+            <w:r>
+              <w:rPr>
+                <w:noProof/>
+                <w:webHidden/>
+              </w:rPr>
+              <w:fldChar w:fldCharType="begin"/>
+            </w:r>
+            <w:r>
+              <w:rPr>
+                <w:noProof/>
+                <w:webHidden/>
+              </w:rPr>
+              <w:instrText xml:space="preserve"> PAGEREF _Toc505008092 \h </w:instrText>
+            </w:r>
+            <w:r>
+              <w:rPr>
+                <w:noProof/>
+                <w:webHidden/>
+              </w:rPr>
+            </w:r>
+            <w:r>
+              <w:rPr>
+                <w:noProof/>
+                <w:webHidden/>
+              </w:rPr>
+              <w:fldChar w:fldCharType="separate"/>
+            </w:r>
+            <w:r>
+              <w:rPr>
+                <w:noProof/>
+                <w:webHidden/>
+              </w:rPr>
+              <w:t>4</w:t>
+            </w:r>
+            <w:r>
+              <w:rPr>
+                <w:noProof/>
+                <w:webHidden/>
+              </w:rPr>
+              <w:fldChar w:fldCharType="end"/>
+            </w:r>
+          </w:hyperlink>
+        </w:p>
+        <w:p>
+          <w:pPr>
+            <w:pStyle w:val="TOC2"/>
+            <w:tabs>
+              <w:tab w:val="right" w:leader="dot" w:pos="9010"/>
+            </w:tabs>
+            <w:rPr>
+              <w:noProof/>
+            </w:rPr>
+          </w:pPr>
+          <w:hyperlink w:anchor="_Toc505008093" w:history="1">
+            <w:r>
+              <w:rPr>
+                <w:rStyle w:val="Hyperlink"/>
+                <w:noProof/>
+              </w:rPr>
+              <w:t>Approach taken: -</w:t>
+            </w:r>
+            <w:r>
+              <w:rPr>
+                <w:noProof/>
+                <w:webHidden/>
+              </w:rPr>
+              <w:tab/>
+            </w:r>
+            <w:r>
+              <w:rPr>
+                <w:noProof/>
+                <w:webHidden/>
+              </w:rPr>
+              <w:fldChar w:fldCharType="begin"/>
+            </w:r>
+            <w:r>
+              <w:rPr>
+                <w:noProof/>
+                <w:webHidden/>
+              </w:rPr>
+              <w:instrText xml:space="preserve"> PAGEREF _Toc505008093 \h </w:instrText>
+            </w:r>
+            <w:r>
+              <w:rPr>
+                <w:noProof/>
+                <w:webHidden/>
+              </w:rPr>
+            </w:r>
+            <w:r>
+              <w:rPr>
+                <w:noProof/>
+                <w:webHidden/>
+              </w:rPr>
+              <w:fldChar w:fldCharType="separate"/>
+            </w:r>
+            <w:r>
+              <w:rPr>
+                <w:noProof/>
+                <w:webHidden/>
+              </w:rPr>
+              <w:t>4</w:t>
+            </w:r>
+            <w:r>
+              <w:rPr>
+                <w:noProof/>
+                <w:webHidden/>
+              </w:rPr>
+              <w:fldChar w:fldCharType="end"/>
+            </w:r>
+          </w:hyperlink>
+        </w:p>
+        <w:p>
+          <w:pPr>
+            <w:pStyle w:val="TOC1"/>
+            <w:tabs>
+              <w:tab w:val="right" w:leader="dot" w:pos="9010"/>
+            </w:tabs>
+            <w:rPr>
+              <w:noProof/>
+            </w:rPr>
+          </w:pPr>
+          <w:hyperlink w:anchor="_Toc505008094" w:history="1">
+            <w:r>
+              <w:rPr>
+                <w:rStyle w:val="Hyperlink"/>
+                <w:noProof/>
+                <w:lang w:eastAsia="en-US"/>
+              </w:rPr>
+              <w:t xml:space="preserve">Answer </w:t>
+            </w:r>
+            <w:r>
+              <w:rPr>
+                <w:rStyle w:val="Hyperlink"/>
+                <w:noProof/>
+              </w:rPr>
+              <w:t>4</w:t>
+            </w:r>
+            <w:r>
+              <w:rPr>
+                <w:rStyle w:val="Hyperlink"/>
+                <w:noProof/>
+                <w:lang w:eastAsia="en-US"/>
+              </w:rPr>
+              <w:t>: -</w:t>
+            </w:r>
+            <w:r>
+              <w:rPr>
+                <w:noProof/>
+                <w:webHidden/>
+              </w:rPr>
+              <w:tab/>
+            </w:r>
+            <w:r>
+              <w:rPr>
+                <w:noProof/>
+                <w:webHidden/>
+              </w:rPr>
+              <w:fldChar w:fldCharType="begin"/>
+            </w:r>
+            <w:r>
+              <w:rPr>
+                <w:noProof/>
+                <w:webHidden/>
+              </w:rPr>
+              <w:instrText xml:space="preserve"> PAGEREF _Toc505008094 \h </w:instrText>
+            </w:r>
+            <w:r>
+              <w:rPr>
+                <w:noProof/>
+                <w:webHidden/>
+              </w:rPr>
+            </w:r>
+            <w:r>
+              <w:rPr>
+                <w:noProof/>
+                <w:webHidden/>
+              </w:rPr>
+              <w:fldChar w:fldCharType="separate"/>
+            </w:r>
+            <w:r>
+              <w:rPr>
+                <w:noProof/>
+                <w:webHidden/>
+              </w:rPr>
+              <w:t>4</w:t>
+            </w:r>
+            <w:r>
+              <w:rPr>
+                <w:noProof/>
+                <w:webHidden/>
+              </w:rPr>
+              <w:fldChar w:fldCharType="end"/>
+            </w:r>
+          </w:hyperlink>
+        </w:p>
+        <w:p>
+          <w:pPr>
+            <w:pStyle w:val="TOC2"/>
+            <w:tabs>
+              <w:tab w:val="right" w:leader="dot" w:pos="9010"/>
+            </w:tabs>
+            <w:rPr>
+              <w:noProof/>
+            </w:rPr>
+          </w:pPr>
+          <w:hyperlink w:anchor="_Toc505008095" w:history="1">
+            <w:r>
+              <w:rPr>
+                <w:rStyle w:val="Hyperlink"/>
+                <w:noProof/>
+              </w:rPr>
+              <w:t>Approach taken: -</w:t>
+            </w:r>
+            <w:r>
+              <w:rPr>
+                <w:noProof/>
+                <w:webHidden/>
+              </w:rPr>
+              <w:tab/>
+            </w:r>
+            <w:r>
+              <w:rPr>
+                <w:noProof/>
+                <w:webHidden/>
+              </w:rPr>
+              <w:fldChar w:fldCharType="begin"/>
+            </w:r>
+            <w:r>
+              <w:rPr>
+                <w:noProof/>
+                <w:webHidden/>
+              </w:rPr>
+              <w:instrText xml:space="preserve"> PAGEREF _Toc505008095 \h </w:instrText>
+            </w:r>
+            <w:r>
+              <w:rPr>
+                <w:noProof/>
+                <w:webHidden/>
+              </w:rPr>
+            </w:r>
+            <w:r>
+              <w:rPr>
+                <w:noProof/>
+                <w:webHidden/>
+              </w:rPr>
+              <w:fldChar w:fldCharType="separate"/>
+            </w:r>
+            <w:r>
+              <w:rPr>
+                <w:noProof/>
+                <w:webHidden/>
+              </w:rPr>
+              <w:t>4</w:t>
+            </w:r>
+            <w:r>
+              <w:rPr>
+                <w:noProof/>
+                <w:webHidden/>
+              </w:rPr>
+              <w:fldChar w:fldCharType="end"/>
+            </w:r>
+          </w:hyperlink>
+        </w:p>
+        <w:p>
+          <w:pPr>
+            <w:pStyle w:val="TOC1"/>
+            <w:tabs>
+              <w:tab w:val="right" w:leader="dot" w:pos="9010"/>
+            </w:tabs>
+            <w:rPr>
+              <w:noProof/>
+            </w:rPr>
+          </w:pPr>
+          <w:hyperlink w:anchor="_Toc505008096" w:history="1">
+            <w:r>
+              <w:rPr>
+                <w:rStyle w:val="Hyperlink"/>
+                <w:noProof/>
+              </w:rPr>
+              <w:t>An Interesting Trend: -</w:t>
+            </w:r>
+            <w:r>
+              <w:rPr>
+                <w:noProof/>
+                <w:webHidden/>
+              </w:rPr>
+              <w:tab/>
+            </w:r>
+            <w:r>
+              <w:rPr>
+                <w:noProof/>
+                <w:webHidden/>
+              </w:rPr>
+              <w:fldChar w:fldCharType="begin"/>
+            </w:r>
+            <w:r>
+              <w:rPr>
+                <w:noProof/>
+                <w:webHidden/>
+              </w:rPr>
+              <w:instrText xml:space="preserve"> PAGEREF _Toc505008096 \h </w:instrText>
+            </w:r>
+            <w:r>
+              <w:rPr>
+                <w:noProof/>
+                <w:webHidden/>
+              </w:rPr>
+            </w:r>
+            <w:r>
+              <w:rPr>
+                <w:noProof/>
+                <w:webHidden/>
+              </w:rPr>
+              <w:fldChar w:fldCharType="separate"/>
+            </w:r>
+            <w:r>
+              <w:rPr>
+                <w:noProof/>
+                <w:webHidden/>
+              </w:rPr>
+              <w:t>4</w:t>
+            </w:r>
+            <w:r>
+              <w:rPr>
+                <w:noProof/>
+                <w:webHidden/>
+              </w:rPr>
+              <w:fldChar w:fldCharType="end"/>
+            </w:r>
+          </w:hyperlink>
+        </w:p>
+        <w:p>
+          <w:r>
+            <w:rPr>
+              <w:b/>
+              <w:bCs/>
+              <w:noProof/>
+            </w:rPr>
+            <w:fldChar w:fldCharType="end"/>
+          </w:r>
+        </w:p>
+      </w:sdtContent>
+    </w:sdt>
     <w:p>
       <w:pPr>
         <w:rPr>
@@ -16,9 +717,11 @@
       <w:pPr>
         <w:pStyle w:val="Heading1"/>
       </w:pPr>
+      <w:bookmarkStart w:id="0" w:name="_Toc505008088"/>
       <w:r>
         <w:t>Answer 1: -</w:t>
       </w:r>
+      <w:bookmarkEnd w:id="0"/>
     </w:p>
     <w:p>
       <w:pPr>
@@ -197,23 +900,27 @@
           <w:rFonts w:asciiTheme="majorHAnsi" w:hAnsiTheme="majorHAnsi"/>
           <w:color w:val="000000" w:themeColor="text1"/>
         </w:rPr>
-        <w:t xml:space="preserve">Emil </w:t>
-      </w:r>
-      <w:proofErr w:type="spellStart"/>
-      <w:r>
+        <w:t xml:space="preserve">Emil Jannings won 2 Academy Awards for Best Actor in the year 1929 </w:t>
+      </w:r>
+    </w:p>
+    <w:p>
+      <w:pPr>
+        <w:pStyle w:val="ListParagraph"/>
+        <w:numPr>
+          <w:ilvl w:val="0"/>
+          <w:numId w:val="3"/>
+        </w:numPr>
         <w:rPr>
           <w:rFonts w:asciiTheme="majorHAnsi" w:hAnsiTheme="majorHAnsi"/>
           <w:color w:val="000000" w:themeColor="text1"/>
         </w:rPr>
-        <w:t>Jannings</w:t>
-      </w:r>
-      <w:proofErr w:type="spellEnd"/>
+      </w:pPr>
       <w:r>
         <w:rPr>
           <w:rFonts w:asciiTheme="majorHAnsi" w:hAnsiTheme="majorHAnsi"/>
           <w:color w:val="000000" w:themeColor="text1"/>
         </w:rPr>
-        <w:t xml:space="preserve"> won 2 Academy Awards for Best Actor in the year 1929 </w:t>
+        <w:t>Fredric March won 2 Academy Awards for Best Actor in the year 1932 and 1947</w:t>
       </w:r>
     </w:p>
     <w:p>
@@ -233,26 +940,6 @@
           <w:rFonts w:asciiTheme="majorHAnsi" w:hAnsiTheme="majorHAnsi"/>
           <w:color w:val="000000" w:themeColor="text1"/>
         </w:rPr>
-        <w:t>Fredric March won 2 Academy Awards for Best Actor in the year 1932 and 1947</w:t>
-      </w:r>
-    </w:p>
-    <w:p>
-      <w:pPr>
-        <w:pStyle w:val="ListParagraph"/>
-        <w:numPr>
-          <w:ilvl w:val="0"/>
-          <w:numId w:val="3"/>
-        </w:numPr>
-        <w:rPr>
-          <w:rFonts w:asciiTheme="majorHAnsi" w:hAnsiTheme="majorHAnsi"/>
-          <w:color w:val="000000" w:themeColor="text1"/>
-        </w:rPr>
-      </w:pPr>
-      <w:r>
-        <w:rPr>
-          <w:rFonts w:asciiTheme="majorHAnsi" w:hAnsiTheme="majorHAnsi"/>
-          <w:color w:val="000000" w:themeColor="text1"/>
-        </w:rPr>
         <w:t>Spencer Tracy won 2 Academy Awards for Best Actor in the year 1939 and 1938</w:t>
       </w:r>
     </w:p>
@@ -260,9 +947,11 @@
       <w:pPr>
         <w:pStyle w:val="Heading2"/>
       </w:pPr>
+      <w:bookmarkStart w:id="1" w:name="_Toc505008089"/>
       <w:r>
         <w:t>Approach taken: -</w:t>
       </w:r>
+      <w:bookmarkEnd w:id="1"/>
     </w:p>
     <w:p>
       <w:pPr>
@@ -404,6 +1093,7 @@
           <w:lang w:eastAsia="en-US"/>
         </w:rPr>
       </w:pPr>
+      <w:bookmarkStart w:id="2" w:name="_Toc505008090"/>
       <w:r>
         <w:rPr>
           <w:lang w:eastAsia="en-US"/>
@@ -434,6 +1124,7 @@
         </w:rPr>
         <w:t>-</w:t>
       </w:r>
+      <w:bookmarkEnd w:id="2"/>
     </w:p>
     <w:p>
       <w:pPr>
@@ -553,6 +1244,7 @@
           <w:color w:val="000000"/>
           <w:lang w:eastAsia="en-GB"/>
         </w:rPr>
+        <w:lastRenderedPageBreak/>
         <w:t>There were 2 Female and 8 Male Winners in the year 1932</w:t>
       </w:r>
     </w:p>
@@ -861,7 +1553,6 @@
           <w:color w:val="000000"/>
           <w:lang w:eastAsia="en-GB"/>
         </w:rPr>
-        <w:lastRenderedPageBreak/>
         <w:t>There were 2 Female and 17 Male Winners in the year 1947</w:t>
       </w:r>
     </w:p>
@@ -2409,9 +3100,11 @@
       <w:pPr>
         <w:pStyle w:val="Heading2"/>
       </w:pPr>
+      <w:bookmarkStart w:id="3" w:name="_Toc505008091"/>
       <w:r>
         <w:t>Approach taken: -</w:t>
       </w:r>
+      <w:bookmarkEnd w:id="3"/>
     </w:p>
     <w:p>
       <w:pPr>
@@ -2497,6 +3190,7 @@
       <w:pPr>
         <w:pStyle w:val="Heading1"/>
       </w:pPr>
+      <w:bookmarkStart w:id="4" w:name="_Toc505008092"/>
       <w:r>
         <w:rPr>
           <w:lang w:eastAsia="en-US"/>
@@ -2524,6 +3218,7 @@
         </w:rPr>
         <w:t>-</w:t>
       </w:r>
+      <w:bookmarkEnd w:id="4"/>
     </w:p>
     <w:p>
       <w:pPr>
@@ -2549,10 +3244,12 @@
       <w:pPr>
         <w:pStyle w:val="Heading2"/>
       </w:pPr>
-      <w:bookmarkStart w:id="0" w:name="OLE_LINK1"/>
+      <w:bookmarkStart w:id="5" w:name="OLE_LINK1"/>
+      <w:bookmarkStart w:id="6" w:name="_Toc505008093"/>
       <w:r>
         <w:t>Approach taken: -</w:t>
       </w:r>
+      <w:bookmarkEnd w:id="6"/>
     </w:p>
     <w:p>
       <w:pPr>
@@ -2599,7 +3296,7 @@
         <w:t xml:space="preserve">The answer can be found in the sheet named “Answer 2 &amp; 3” (Cell E91) </w:t>
       </w:r>
     </w:p>
-    <w:bookmarkEnd w:id="0"/>
+    <w:bookmarkEnd w:id="5"/>
     <w:p>
       <w:pPr>
         <w:rPr>
@@ -2612,6 +3309,7 @@
       <w:pPr>
         <w:pStyle w:val="Heading1"/>
       </w:pPr>
+      <w:bookmarkStart w:id="7" w:name="_Toc505008094"/>
       <w:r>
         <w:rPr>
           <w:lang w:eastAsia="en-US"/>
@@ -2639,6 +3337,7 @@
         </w:rPr>
         <w:t>-</w:t>
       </w:r>
+      <w:bookmarkEnd w:id="7"/>
     </w:p>
     <w:p>
       <w:pPr>
@@ -2857,23 +3556,27 @@
           <w:rFonts w:asciiTheme="majorHAnsi" w:eastAsia="Times New Roman" w:hAnsiTheme="majorHAnsi"/>
           <w:color w:val="000000"/>
         </w:rPr>
-        <w:t xml:space="preserve">Frank </w:t>
-      </w:r>
-      <w:proofErr w:type="spellStart"/>
-      <w:r>
+        <w:t>Frank Borzage won 2 Academy awards in the category of Best Director</w:t>
+      </w:r>
+    </w:p>
+    <w:p>
+      <w:pPr>
+        <w:pStyle w:val="ListParagraph"/>
+        <w:numPr>
+          <w:ilvl w:val="0"/>
+          <w:numId w:val="6"/>
+        </w:numPr>
         <w:rPr>
           <w:rFonts w:asciiTheme="majorHAnsi" w:eastAsia="Times New Roman" w:hAnsiTheme="majorHAnsi"/>
           <w:color w:val="000000"/>
         </w:rPr>
-        <w:t>Borzage</w:t>
-      </w:r>
-      <w:proofErr w:type="spellEnd"/>
+      </w:pPr>
       <w:r>
         <w:rPr>
           <w:rFonts w:asciiTheme="majorHAnsi" w:eastAsia="Times New Roman" w:hAnsiTheme="majorHAnsi"/>
           <w:color w:val="000000"/>
         </w:rPr>
-        <w:t xml:space="preserve"> won 2 Academy awards in the category of Best Director</w:t>
+        <w:t>Leo McCarey won 2 Academy awards in the category of Best Director</w:t>
       </w:r>
     </w:p>
     <w:p>
@@ -2893,23 +3596,27 @@
           <w:rFonts w:asciiTheme="majorHAnsi" w:eastAsia="Times New Roman" w:hAnsiTheme="majorHAnsi"/>
           <w:color w:val="000000"/>
         </w:rPr>
-        <w:t xml:space="preserve">Leo </w:t>
-      </w:r>
-      <w:proofErr w:type="spellStart"/>
-      <w:r>
+        <w:t>Ang Lee won 2 Academy awards in the category of Best Director</w:t>
+      </w:r>
+    </w:p>
+    <w:p>
+      <w:pPr>
+        <w:pStyle w:val="ListParagraph"/>
+        <w:numPr>
+          <w:ilvl w:val="0"/>
+          <w:numId w:val="6"/>
+        </w:numPr>
         <w:rPr>
           <w:rFonts w:asciiTheme="majorHAnsi" w:eastAsia="Times New Roman" w:hAnsiTheme="majorHAnsi"/>
           <w:color w:val="000000"/>
         </w:rPr>
-        <w:t>McCarey</w:t>
-      </w:r>
-      <w:proofErr w:type="spellEnd"/>
+      </w:pPr>
       <w:r>
         <w:rPr>
           <w:rFonts w:asciiTheme="majorHAnsi" w:eastAsia="Times New Roman" w:hAnsiTheme="majorHAnsi"/>
           <w:color w:val="000000"/>
         </w:rPr>
-        <w:t xml:space="preserve"> won 2 Academy awards in the category of Best Director</w:t>
+        <w:t>Milos Forman won 2 Academy awards in the category of Best Director</w:t>
       </w:r>
     </w:p>
     <w:p>
@@ -2924,21 +3631,32 @@
           <w:color w:val="000000"/>
         </w:rPr>
       </w:pPr>
-      <w:proofErr w:type="spellStart"/>
       <w:r>
         <w:rPr>
           <w:rFonts w:asciiTheme="majorHAnsi" w:eastAsia="Times New Roman" w:hAnsiTheme="majorHAnsi"/>
           <w:color w:val="000000"/>
         </w:rPr>
-        <w:t>Ang</w:t>
-      </w:r>
-      <w:proofErr w:type="spellEnd"/>
-      <w:r>
+        <w:t>Steven Spielberg won 2 Academy awards in the category of Best Director</w:t>
+      </w:r>
+    </w:p>
+    <w:p>
+      <w:pPr>
+        <w:pStyle w:val="ListParagraph"/>
+        <w:numPr>
+          <w:ilvl w:val="0"/>
+          <w:numId w:val="6"/>
+        </w:numPr>
         <w:rPr>
           <w:rFonts w:asciiTheme="majorHAnsi" w:eastAsia="Times New Roman" w:hAnsiTheme="majorHAnsi"/>
           <w:color w:val="000000"/>
         </w:rPr>
-        <w:t xml:space="preserve"> Lee won 2 Academy awards in the category of Best Director</w:t>
+      </w:pPr>
+      <w:r>
+        <w:rPr>
+          <w:rFonts w:asciiTheme="majorHAnsi" w:eastAsia="Times New Roman" w:hAnsiTheme="majorHAnsi"/>
+          <w:color w:val="000000"/>
+        </w:rPr>
+        <w:t>Clint Eastwood won 2 Academy awards in the category of Best Director</w:t>
       </w:r>
     </w:p>
     <w:p>
@@ -2958,7 +3676,7 @@
           <w:rFonts w:asciiTheme="majorHAnsi" w:eastAsia="Times New Roman" w:hAnsiTheme="majorHAnsi"/>
           <w:color w:val="000000"/>
         </w:rPr>
-        <w:t>Milos Forman won 2 Academy awards in the category of Best Director</w:t>
+        <w:t>Fred Zinnemann won 2 Academy awards in the category of Best Director</w:t>
       </w:r>
     </w:p>
     <w:p>
@@ -2978,7 +3696,7 @@
           <w:rFonts w:asciiTheme="majorHAnsi" w:eastAsia="Times New Roman" w:hAnsiTheme="majorHAnsi"/>
           <w:color w:val="000000"/>
         </w:rPr>
-        <w:t>Steven Spielberg won 2 Academy awards in the category of Best Director</w:t>
+        <w:t>Frank Lloyd won 2 Academy awards in the category of Best Director</w:t>
       </w:r>
     </w:p>
     <w:p>
@@ -2998,108 +3716,18 @@
           <w:rFonts w:asciiTheme="majorHAnsi" w:eastAsia="Times New Roman" w:hAnsiTheme="majorHAnsi"/>
           <w:color w:val="000000"/>
         </w:rPr>
-        <w:t>Clint Eastwood won 2 Academy awards in the category of Best Director</w:t>
-      </w:r>
-    </w:p>
-    <w:p>
-      <w:pPr>
-        <w:pStyle w:val="ListParagraph"/>
-        <w:numPr>
-          <w:ilvl w:val="0"/>
-          <w:numId w:val="6"/>
-        </w:numPr>
-        <w:rPr>
-          <w:rFonts w:asciiTheme="majorHAnsi" w:eastAsia="Times New Roman" w:hAnsiTheme="majorHAnsi"/>
-          <w:color w:val="000000"/>
-        </w:rPr>
-      </w:pPr>
-      <w:r>
-        <w:rPr>
-          <w:rFonts w:asciiTheme="majorHAnsi" w:eastAsia="Times New Roman" w:hAnsiTheme="majorHAnsi"/>
-          <w:color w:val="000000"/>
-        </w:rPr>
-        <w:t xml:space="preserve">Fred </w:t>
-      </w:r>
-      <w:proofErr w:type="spellStart"/>
-      <w:r>
-        <w:rPr>
-          <w:rFonts w:asciiTheme="majorHAnsi" w:eastAsia="Times New Roman" w:hAnsiTheme="majorHAnsi"/>
-          <w:color w:val="000000"/>
-        </w:rPr>
-        <w:t>Zinnemann</w:t>
-      </w:r>
-      <w:proofErr w:type="spellEnd"/>
-      <w:r>
-        <w:rPr>
-          <w:rFonts w:asciiTheme="majorHAnsi" w:eastAsia="Times New Roman" w:hAnsiTheme="majorHAnsi"/>
-          <w:color w:val="000000"/>
-        </w:rPr>
-        <w:t xml:space="preserve"> won 2 Academy awards in the category of Best Director</w:t>
-      </w:r>
-    </w:p>
-    <w:p>
-      <w:pPr>
-        <w:pStyle w:val="ListParagraph"/>
-        <w:numPr>
-          <w:ilvl w:val="0"/>
-          <w:numId w:val="6"/>
-        </w:numPr>
-        <w:rPr>
-          <w:rFonts w:asciiTheme="majorHAnsi" w:eastAsia="Times New Roman" w:hAnsiTheme="majorHAnsi"/>
-          <w:color w:val="000000"/>
-        </w:rPr>
-      </w:pPr>
-      <w:r>
-        <w:rPr>
-          <w:rFonts w:asciiTheme="majorHAnsi" w:eastAsia="Times New Roman" w:hAnsiTheme="majorHAnsi"/>
-          <w:color w:val="000000"/>
-        </w:rPr>
-        <w:t>Frank Lloyd won 2 Academy awards in the category of Best Director</w:t>
-      </w:r>
-    </w:p>
-    <w:p>
-      <w:pPr>
-        <w:pStyle w:val="ListParagraph"/>
-        <w:numPr>
-          <w:ilvl w:val="0"/>
-          <w:numId w:val="6"/>
-        </w:numPr>
-        <w:rPr>
-          <w:rFonts w:asciiTheme="majorHAnsi" w:eastAsia="Times New Roman" w:hAnsiTheme="majorHAnsi"/>
-          <w:color w:val="000000"/>
-        </w:rPr>
-      </w:pPr>
-      <w:r>
-        <w:rPr>
-          <w:rFonts w:asciiTheme="majorHAnsi" w:eastAsia="Times New Roman" w:hAnsiTheme="majorHAnsi"/>
-          <w:color w:val="000000"/>
-        </w:rPr>
-        <w:t xml:space="preserve">Alejandro Gonzalez </w:t>
-      </w:r>
-      <w:proofErr w:type="spellStart"/>
-      <w:r>
-        <w:rPr>
-          <w:rFonts w:asciiTheme="majorHAnsi" w:eastAsia="Times New Roman" w:hAnsiTheme="majorHAnsi"/>
-          <w:color w:val="000000"/>
-        </w:rPr>
-        <w:t>Inarritu</w:t>
-      </w:r>
-      <w:proofErr w:type="spellEnd"/>
-      <w:r>
-        <w:rPr>
-          <w:rFonts w:asciiTheme="majorHAnsi" w:eastAsia="Times New Roman" w:hAnsiTheme="majorHAnsi"/>
-          <w:color w:val="000000"/>
-        </w:rPr>
-        <w:t xml:space="preserve"> won 2 Academy awards in the category of Best Director</w:t>
+        <w:t>Alejandro Gonzalez Inarritu won 2 Academy awards in the category of Best Director</w:t>
       </w:r>
     </w:p>
     <w:p>
       <w:pPr>
         <w:pStyle w:val="Heading2"/>
       </w:pPr>
+      <w:bookmarkStart w:id="8" w:name="_Toc505008095"/>
       <w:r>
         <w:t>Approach taken: -</w:t>
       </w:r>
+      <w:bookmarkEnd w:id="8"/>
     </w:p>
     <w:p>
       <w:pPr>
@@ -3221,6 +3849,17 @@
       <w:pPr>
         <w:pStyle w:val="Heading1"/>
       </w:pPr>
+      <w:bookmarkStart w:id="9" w:name="_Toc505008096"/>
+    </w:p>
+    <w:p>
+      <w:pPr>
+        <w:pStyle w:val="Heading1"/>
+      </w:pPr>
+    </w:p>
+    <w:p>
+      <w:pPr>
+        <w:pStyle w:val="Heading1"/>
+      </w:pPr>
       <w:r>
         <w:t xml:space="preserve">An </w:t>
       </w:r>
@@ -3230,8 +3869,9 @@
       <w:r>
         <w:t>: -</w:t>
       </w:r>
-      <w:bookmarkStart w:id="1" w:name="_GoBack"/>
-      <w:bookmarkEnd w:id="1"/>
+      <w:bookmarkStart w:id="10" w:name="_GoBack"/>
+      <w:bookmarkEnd w:id="9"/>
+      <w:bookmarkEnd w:id="10"/>
     </w:p>
     <w:p>
       <w:pPr>
@@ -3302,9 +3942,9 @@
           <w:noProof/>
         </w:rPr>
         <w:drawing>
-          <wp:inline distT="0" distB="0" distL="0" distR="0" wp14:anchorId="2DEBF9EF" wp14:editId="50E00117">
-            <wp:extent cx="5727700" cy="2578100"/>
-            <wp:effectExtent l="0" t="0" r="12700" b="12700"/>
+          <wp:inline distT="0" distB="0" distL="0" distR="0" wp14:anchorId="2DEBF9EF" wp14:editId="7F4756C7">
+            <wp:extent cx="6109335" cy="2499555"/>
+            <wp:effectExtent l="0" t="0" r="12065" b="15240"/>
             <wp:docPr id="1" name="Chart 1"/>
             <wp:cNvGraphicFramePr/>
             <a:graphic xmlns:a="http://schemas.openxmlformats.org/drawingml/2006/main">
@@ -3318,6 +3958,8 @@
     </w:p>
     <w:sectPr>
       <w:headerReference w:type="default" r:id="rId9"/>
+      <w:footerReference w:type="even" r:id="rId10"/>
+      <w:footerReference w:type="default" r:id="rId11"/>
       <w:pgSz w:w="11900" w:h="16840"/>
       <w:pgMar w:top="1440" w:right="1440" w:bottom="1440" w:left="1440" w:header="708" w:footer="708" w:gutter="0"/>
       <w:cols w:space="708"/>
@@ -3344,6 +3986,95 @@
     </w:p>
   </w:endnote>
 </w:endnotes>
+</file>
+
+<file path=word/footer1.xml><?xml version="1.0" encoding="utf-8"?>
+<w:ftr xmlns:wpc="http://schemas.microsoft.com/office/word/2010/wordprocessingCanvas" xmlns:mo="http://schemas.microsoft.com/office/mac/office/2008/main" xmlns:mc="http://schemas.openxmlformats.org/markup-compatibility/2006" xmlns:mv="urn:schemas-microsoft-com:mac:vml" xmlns:o="urn:schemas-microsoft-com:office:office" xmlns:r="http://schemas.openxmlformats.org/officeDocument/2006/relationships" xmlns:m="http://schemas.openxmlformats.org/officeDocument/2006/math" xmlns:v="urn:schemas-microsoft-com:vml" xmlns:wp14="http://schemas.microsoft.com/office/word/2010/wordprocessingDrawing" xmlns:wp="http://schemas.openxmlformats.org/drawingml/2006/wordprocessingDrawing" xmlns:w10="urn:schemas-microsoft-com:office:word" xmlns:w="http://schemas.openxmlformats.org/wordprocessingml/2006/main" xmlns:w14="http://schemas.microsoft.com/office/word/2010/wordml" xmlns:w15="http://schemas.microsoft.com/office/word/2012/wordml" xmlns:wpg="http://schemas.microsoft.com/office/word/2010/wordprocessingGroup" xmlns:wpi="http://schemas.microsoft.com/office/word/2010/wordprocessingInk" xmlns:wne="http://schemas.microsoft.com/office/word/2006/wordml" xmlns:wps="http://schemas.microsoft.com/office/word/2010/wordprocessingShape" mc:Ignorable="w14 w15 wp14">
+  <w:p>
+    <w:pPr>
+      <w:pStyle w:val="Footer"/>
+      <w:framePr w:wrap="none" w:vAnchor="text" w:hAnchor="margin" w:xAlign="right" w:y="1"/>
+      <w:rPr>
+        <w:rStyle w:val="PageNumber"/>
+      </w:rPr>
+    </w:pPr>
+    <w:r>
+      <w:rPr>
+        <w:rStyle w:val="PageNumber"/>
+      </w:rPr>
+      <w:fldChar w:fldCharType="begin"/>
+    </w:r>
+    <w:r>
+      <w:rPr>
+        <w:rStyle w:val="PageNumber"/>
+      </w:rPr>
+      <w:instrText xml:space="preserve">PAGE  </w:instrText>
+    </w:r>
+    <w:r>
+      <w:rPr>
+        <w:rStyle w:val="PageNumber"/>
+      </w:rPr>
+      <w:fldChar w:fldCharType="end"/>
+    </w:r>
+  </w:p>
+  <w:p>
+    <w:pPr>
+      <w:pStyle w:val="Footer"/>
+      <w:ind w:right="360"/>
+    </w:pPr>
+  </w:p>
+</w:ftr>
+</file>
+
+<file path=word/footer2.xml><?xml version="1.0" encoding="utf-8"?>
+<w:ftr xmlns:wpc="http://schemas.microsoft.com/office/word/2010/wordprocessingCanvas" xmlns:mo="http://schemas.microsoft.com/office/mac/office/2008/main" xmlns:mc="http://schemas.openxmlformats.org/markup-compatibility/2006" xmlns:mv="urn:schemas-microsoft-com:mac:vml" xmlns:o="urn:schemas-microsoft-com:office:office" xmlns:r="http://schemas.openxmlformats.org/officeDocument/2006/relationships" xmlns:m="http://schemas.openxmlformats.org/officeDocument/2006/math" xmlns:v="urn:schemas-microsoft-com:vml" xmlns:wp14="http://schemas.microsoft.com/office/word/2010/wordprocessingDrawing" xmlns:wp="http://schemas.openxmlformats.org/drawingml/2006/wordprocessingDrawing" xmlns:w10="urn:schemas-microsoft-com:office:word" xmlns:w="http://schemas.openxmlformats.org/wordprocessingml/2006/main" xmlns:w14="http://schemas.microsoft.com/office/word/2010/wordml" xmlns:w15="http://schemas.microsoft.com/office/word/2012/wordml" xmlns:wpg="http://schemas.microsoft.com/office/word/2010/wordprocessingGroup" xmlns:wpi="http://schemas.microsoft.com/office/word/2010/wordprocessingInk" xmlns:wne="http://schemas.microsoft.com/office/word/2006/wordml" xmlns:wps="http://schemas.microsoft.com/office/word/2010/wordprocessingShape" mc:Ignorable="w14 w15 wp14">
+  <w:p>
+    <w:pPr>
+      <w:pStyle w:val="Footer"/>
+      <w:framePr w:wrap="none" w:vAnchor="text" w:hAnchor="margin" w:xAlign="right" w:y="1"/>
+      <w:rPr>
+        <w:rStyle w:val="PageNumber"/>
+      </w:rPr>
+    </w:pPr>
+    <w:r>
+      <w:rPr>
+        <w:rStyle w:val="PageNumber"/>
+      </w:rPr>
+      <w:fldChar w:fldCharType="begin"/>
+    </w:r>
+    <w:r>
+      <w:rPr>
+        <w:rStyle w:val="PageNumber"/>
+      </w:rPr>
+      <w:instrText xml:space="preserve">PAGE  </w:instrText>
+    </w:r>
+    <w:r>
+      <w:rPr>
+        <w:rStyle w:val="PageNumber"/>
+      </w:rPr>
+      <w:fldChar w:fldCharType="separate"/>
+    </w:r>
+    <w:r>
+      <w:rPr>
+        <w:rStyle w:val="PageNumber"/>
+        <w:noProof/>
+      </w:rPr>
+      <w:t>1</w:t>
+    </w:r>
+    <w:r>
+      <w:rPr>
+        <w:rStyle w:val="PageNumber"/>
+      </w:rPr>
+      <w:fldChar w:fldCharType="end"/>
+    </w:r>
+  </w:p>
+  <w:p>
+    <w:pPr>
+      <w:pStyle w:val="Footer"/>
+      <w:ind w:right="360"/>
+    </w:pPr>
+  </w:p>
+</w:ftr>
 </file>
 
 <file path=word/footnotes.xml><?xml version="1.0" encoding="utf-8"?>
@@ -4670,6 +5401,207 @@
       <w:lang w:eastAsia="en-GB"/>
     </w:rPr>
   </w:style>
+  <w:style w:type="paragraph" w:styleId="TOCHeading">
+    <w:name w:val="TOC Heading"/>
+    <w:basedOn w:val="Heading1"/>
+    <w:next w:val="Normal"/>
+    <w:uiPriority w:val="39"/>
+    <w:unhideWhenUsed/>
+    <w:qFormat/>
+    <w:rsid w:val="00BE4078"/>
+    <w:pPr>
+      <w:spacing w:before="480" w:line="276" w:lineRule="auto"/>
+      <w:outlineLvl w:val="9"/>
+    </w:pPr>
+    <w:rPr>
+      <w:b/>
+      <w:bCs/>
+      <w:sz w:val="28"/>
+      <w:szCs w:val="28"/>
+      <w:lang w:val="en-US" w:eastAsia="en-US"/>
+    </w:rPr>
+  </w:style>
+  <w:style w:type="paragraph" w:styleId="TOC1">
+    <w:name w:val="toc 1"/>
+    <w:basedOn w:val="Normal"/>
+    <w:next w:val="Normal"/>
+    <w:autoRedefine/>
+    <w:uiPriority w:val="39"/>
+    <w:unhideWhenUsed/>
+    <w:rsid w:val="00BE4078"/>
+    <w:pPr>
+      <w:spacing w:before="120"/>
+    </w:pPr>
+    <w:rPr>
+      <w:rFonts w:asciiTheme="minorHAnsi" w:hAnsiTheme="minorHAnsi"/>
+      <w:b/>
+      <w:bCs/>
+    </w:rPr>
+  </w:style>
+  <w:style w:type="paragraph" w:styleId="TOC2">
+    <w:name w:val="toc 2"/>
+    <w:basedOn w:val="Normal"/>
+    <w:next w:val="Normal"/>
+    <w:autoRedefine/>
+    <w:uiPriority w:val="39"/>
+    <w:unhideWhenUsed/>
+    <w:rsid w:val="00BE4078"/>
+    <w:pPr>
+      <w:ind w:left="240"/>
+    </w:pPr>
+    <w:rPr>
+      <w:rFonts w:asciiTheme="minorHAnsi" w:hAnsiTheme="minorHAnsi"/>
+      <w:b/>
+      <w:bCs/>
+      <w:sz w:val="22"/>
+      <w:szCs w:val="22"/>
+    </w:rPr>
+  </w:style>
+  <w:style w:type="character" w:styleId="Hyperlink">
+    <w:name w:val="Hyperlink"/>
+    <w:basedOn w:val="DefaultParagraphFont"/>
+    <w:uiPriority w:val="99"/>
+    <w:unhideWhenUsed/>
+    <w:rsid w:val="00BE4078"/>
+    <w:rPr>
+      <w:color w:val="0563C1" w:themeColor="hyperlink"/>
+      <w:u w:val="single"/>
+    </w:rPr>
+  </w:style>
+  <w:style w:type="paragraph" w:styleId="TOC3">
+    <w:name w:val="toc 3"/>
+    <w:basedOn w:val="Normal"/>
+    <w:next w:val="Normal"/>
+    <w:autoRedefine/>
+    <w:uiPriority w:val="39"/>
+    <w:semiHidden/>
+    <w:unhideWhenUsed/>
+    <w:rsid w:val="00BE4078"/>
+    <w:pPr>
+      <w:ind w:left="480"/>
+    </w:pPr>
+    <w:rPr>
+      <w:rFonts w:asciiTheme="minorHAnsi" w:hAnsiTheme="minorHAnsi"/>
+      <w:sz w:val="22"/>
+      <w:szCs w:val="22"/>
+    </w:rPr>
+  </w:style>
+  <w:style w:type="paragraph" w:styleId="TOC4">
+    <w:name w:val="toc 4"/>
+    <w:basedOn w:val="Normal"/>
+    <w:next w:val="Normal"/>
+    <w:autoRedefine/>
+    <w:uiPriority w:val="39"/>
+    <w:semiHidden/>
+    <w:unhideWhenUsed/>
+    <w:rsid w:val="00BE4078"/>
+    <w:pPr>
+      <w:ind w:left="720"/>
+    </w:pPr>
+    <w:rPr>
+      <w:rFonts w:asciiTheme="minorHAnsi" w:hAnsiTheme="minorHAnsi"/>
+      <w:sz w:val="20"/>
+      <w:szCs w:val="20"/>
+    </w:rPr>
+  </w:style>
+  <w:style w:type="paragraph" w:styleId="TOC5">
+    <w:name w:val="toc 5"/>
+    <w:basedOn w:val="Normal"/>
+    <w:next w:val="Normal"/>
+    <w:autoRedefine/>
+    <w:uiPriority w:val="39"/>
+    <w:semiHidden/>
+    <w:unhideWhenUsed/>
+    <w:rsid w:val="00BE4078"/>
+    <w:pPr>
+      <w:ind w:left="960"/>
+    </w:pPr>
+    <w:rPr>
+      <w:rFonts w:asciiTheme="minorHAnsi" w:hAnsiTheme="minorHAnsi"/>
+      <w:sz w:val="20"/>
+      <w:szCs w:val="20"/>
+    </w:rPr>
+  </w:style>
+  <w:style w:type="paragraph" w:styleId="TOC6">
+    <w:name w:val="toc 6"/>
+    <w:basedOn w:val="Normal"/>
+    <w:next w:val="Normal"/>
+    <w:autoRedefine/>
+    <w:uiPriority w:val="39"/>
+    <w:semiHidden/>
+    <w:unhideWhenUsed/>
+    <w:rsid w:val="00BE4078"/>
+    <w:pPr>
+      <w:ind w:left="1200"/>
+    </w:pPr>
+    <w:rPr>
+      <w:rFonts w:asciiTheme="minorHAnsi" w:hAnsiTheme="minorHAnsi"/>
+      <w:sz w:val="20"/>
+      <w:szCs w:val="20"/>
+    </w:rPr>
+  </w:style>
+  <w:style w:type="paragraph" w:styleId="TOC7">
+    <w:name w:val="toc 7"/>
+    <w:basedOn w:val="Normal"/>
+    <w:next w:val="Normal"/>
+    <w:autoRedefine/>
+    <w:uiPriority w:val="39"/>
+    <w:semiHidden/>
+    <w:unhideWhenUsed/>
+    <w:rsid w:val="00BE4078"/>
+    <w:pPr>
+      <w:ind w:left="1440"/>
+    </w:pPr>
+    <w:rPr>
+      <w:rFonts w:asciiTheme="minorHAnsi" w:hAnsiTheme="minorHAnsi"/>
+      <w:sz w:val="20"/>
+      <w:szCs w:val="20"/>
+    </w:rPr>
+  </w:style>
+  <w:style w:type="paragraph" w:styleId="TOC8">
+    <w:name w:val="toc 8"/>
+    <w:basedOn w:val="Normal"/>
+    <w:next w:val="Normal"/>
+    <w:autoRedefine/>
+    <w:uiPriority w:val="39"/>
+    <w:semiHidden/>
+    <w:unhideWhenUsed/>
+    <w:rsid w:val="00BE4078"/>
+    <w:pPr>
+      <w:ind w:left="1680"/>
+    </w:pPr>
+    <w:rPr>
+      <w:rFonts w:asciiTheme="minorHAnsi" w:hAnsiTheme="minorHAnsi"/>
+      <w:sz w:val="20"/>
+      <w:szCs w:val="20"/>
+    </w:rPr>
+  </w:style>
+  <w:style w:type="paragraph" w:styleId="TOC9">
+    <w:name w:val="toc 9"/>
+    <w:basedOn w:val="Normal"/>
+    <w:next w:val="Normal"/>
+    <w:autoRedefine/>
+    <w:uiPriority w:val="39"/>
+    <w:semiHidden/>
+    <w:unhideWhenUsed/>
+    <w:rsid w:val="00BE4078"/>
+    <w:pPr>
+      <w:ind w:left="1920"/>
+    </w:pPr>
+    <w:rPr>
+      <w:rFonts w:asciiTheme="minorHAnsi" w:hAnsiTheme="minorHAnsi"/>
+      <w:sz w:val="20"/>
+      <w:szCs w:val="20"/>
+    </w:rPr>
+  </w:style>
+  <w:style w:type="character" w:styleId="PageNumber">
+    <w:name w:val="page number"/>
+    <w:basedOn w:val="DefaultParagraphFont"/>
+    <w:uiPriority w:val="99"/>
+    <w:semiHidden/>
+    <w:unhideWhenUsed/>
+    <w:rsid w:val="00BE4078"/>
+  </w:style>
 </w:styles>
 </file>
 
@@ -5908,11 +6840,11 @@
           <c:showBubbleSize val="0"/>
         </c:dLbls>
         <c:smooth val="0"/>
-        <c:axId val="1409138192"/>
-        <c:axId val="1409141216"/>
+        <c:axId val="1603076672"/>
+        <c:axId val="1604868320"/>
       </c:lineChart>
       <c:catAx>
-        <c:axId val="1409138192"/>
+        <c:axId val="1603076672"/>
         <c:scaling>
           <c:orientation val="minMax"/>
         </c:scaling>
@@ -5955,7 +6887,7 @@
             <a:endParaRPr lang="en-GB"/>
           </a:p>
         </c:txPr>
-        <c:crossAx val="1409141216"/>
+        <c:crossAx val="1604868320"/>
         <c:crosses val="autoZero"/>
         <c:auto val="1"/>
         <c:lblAlgn val="ctr"/>
@@ -5963,7 +6895,7 @@
         <c:noMultiLvlLbl val="0"/>
       </c:catAx>
       <c:valAx>
-        <c:axId val="1409141216"/>
+        <c:axId val="1604868320"/>
         <c:scaling>
           <c:orientation val="minMax"/>
         </c:scaling>
@@ -6014,7 +6946,7 @@
             <a:endParaRPr lang="en-GB"/>
           </a:p>
         </c:txPr>
-        <c:crossAx val="1409138192"/>
+        <c:crossAx val="1603076672"/>
         <c:crosses val="autoZero"/>
         <c:crossBetween val="between"/>
       </c:valAx>
@@ -6648,6 +7580,554 @@
 </cs:chartStyle>
 </file>
 
+<file path=word/glossary/document.xml><?xml version="1.0" encoding="utf-8"?>
+<w:glossaryDocument xmlns:wpc="http://schemas.microsoft.com/office/word/2010/wordprocessingCanvas" xmlns:mo="http://schemas.microsoft.com/office/mac/office/2008/main" xmlns:mc="http://schemas.openxmlformats.org/markup-compatibility/2006" xmlns:mv="urn:schemas-microsoft-com:mac:vml" xmlns:o="urn:schemas-microsoft-com:office:office" xmlns:r="http://schemas.openxmlformats.org/officeDocument/2006/relationships" xmlns:m="http://schemas.openxmlformats.org/officeDocument/2006/math" xmlns:v="urn:schemas-microsoft-com:vml" xmlns:wp14="http://schemas.microsoft.com/office/word/2010/wordprocessingDrawing" xmlns:wp="http://schemas.openxmlformats.org/drawingml/2006/wordprocessingDrawing" xmlns:w10="urn:schemas-microsoft-com:office:word" xmlns:w="http://schemas.openxmlformats.org/wordprocessingml/2006/main" xmlns:w14="http://schemas.microsoft.com/office/word/2010/wordml" xmlns:w15="http://schemas.microsoft.com/office/word/2012/wordml" xmlns:wpg="http://schemas.microsoft.com/office/word/2010/wordprocessingGroup" xmlns:wpi="http://schemas.microsoft.com/office/word/2010/wordprocessingInk" xmlns:wne="http://schemas.microsoft.com/office/word/2006/wordml" xmlns:wps="http://schemas.microsoft.com/office/word/2010/wordprocessingShape" mc:Ignorable="w14 w15 wp14"/>
+</file>
+
+<file path=word/glossary/fontTable.xml><?xml version="1.0" encoding="utf-8"?>
+<w:fonts xmlns:mc="http://schemas.openxmlformats.org/markup-compatibility/2006" xmlns:r="http://schemas.openxmlformats.org/officeDocument/2006/relationships" xmlns:w="http://schemas.openxmlformats.org/wordprocessingml/2006/main" xmlns:w14="http://schemas.microsoft.com/office/word/2010/wordml" xmlns:w15="http://schemas.microsoft.com/office/word/2012/wordml" mc:Ignorable="w14 w15">
+  <w:font w:name="Symbol">
+    <w:panose1 w:val="05050102010706020507"/>
+    <w:charset w:val="02"/>
+    <w:family w:val="auto"/>
+    <w:pitch w:val="variable"/>
+    <w:sig w:usb0="00000000" w:usb1="10000000" w:usb2="00000000" w:usb3="00000000" w:csb0="80000000" w:csb1="00000000"/>
+  </w:font>
+  <w:font w:name="Times New Roman">
+    <w:panose1 w:val="02020603050405020304"/>
+    <w:charset w:val="00"/>
+    <w:family w:val="roman"/>
+    <w:pitch w:val="variable"/>
+    <w:sig w:usb0="E0002AEF" w:usb1="C0007841" w:usb2="00000009" w:usb3="00000000" w:csb0="000001FF" w:csb1="00000000"/>
+  </w:font>
+  <w:font w:name="Courier New">
+    <w:panose1 w:val="02070309020205020404"/>
+    <w:charset w:val="00"/>
+    <w:family w:val="roman"/>
+    <w:pitch w:val="fixed"/>
+    <w:sig w:usb0="E0002AFF" w:usb1="C0007843" w:usb2="00000009" w:usb3="00000000" w:csb0="000001FF" w:csb1="00000000"/>
+  </w:font>
+  <w:font w:name="Wingdings">
+    <w:panose1 w:val="05000000000000000000"/>
+    <w:charset w:val="02"/>
+    <w:family w:val="auto"/>
+    <w:pitch w:val="variable"/>
+    <w:sig w:usb0="00000000" w:usb1="10000000" w:usb2="00000000" w:usb3="00000000" w:csb0="80000000" w:csb1="00000000"/>
+  </w:font>
+  <w:font w:name="Calibri">
+    <w:panose1 w:val="020F0502020204030204"/>
+    <w:charset w:val="00"/>
+    <w:family w:val="swiss"/>
+    <w:pitch w:val="variable"/>
+    <w:sig w:usb0="E00002FF" w:usb1="4000ACFF" w:usb2="00000001" w:usb3="00000000" w:csb0="0000019F" w:csb1="00000000"/>
+  </w:font>
+  <w:font w:name="Calibri Light">
+    <w:panose1 w:val="020F0302020204030204"/>
+    <w:charset w:val="00"/>
+    <w:family w:val="swiss"/>
+    <w:pitch w:val="variable"/>
+    <w:sig w:usb0="A00002EF" w:usb1="4000207B" w:usb2="00000000" w:usb3="00000000" w:csb0="0000019F" w:csb1="00000000"/>
+  </w:font>
+  <w:font w:name="Helvetica">
+    <w:panose1 w:val="00000000000000000000"/>
+    <w:charset w:val="00"/>
+    <w:family w:val="swiss"/>
+    <w:pitch w:val="variable"/>
+    <w:sig w:usb0="E00002FF" w:usb1="5000785B" w:usb2="00000000" w:usb3="00000000" w:csb0="0000019F" w:csb1="00000000"/>
+  </w:font>
+  <w:font w:name="Arial">
+    <w:panose1 w:val="020B0604020202020204"/>
+    <w:charset w:val="00"/>
+    <w:family w:val="swiss"/>
+    <w:pitch w:val="variable"/>
+    <w:sig w:usb0="E0002AFF" w:usb1="C0007843" w:usb2="00000009" w:usb3="00000000" w:csb0="000001FF" w:csb1="00000000"/>
+  </w:font>
+</w:fonts>
+</file>
+
+<file path=word/glossary/settings.xml><?xml version="1.0" encoding="utf-8"?>
+<w:settings xmlns:mc="http://schemas.openxmlformats.org/markup-compatibility/2006" xmlns:o="urn:schemas-microsoft-com:office:office" xmlns:r="http://schemas.openxmlformats.org/officeDocument/2006/relationships" xmlns:m="http://schemas.openxmlformats.org/officeDocument/2006/math" xmlns:v="urn:schemas-microsoft-com:vml" xmlns:w10="urn:schemas-microsoft-com:office:word" xmlns:w="http://schemas.openxmlformats.org/wordprocessingml/2006/main" xmlns:w14="http://schemas.microsoft.com/office/word/2010/wordml" xmlns:w15="http://schemas.microsoft.com/office/word/2012/wordml" xmlns:sl="http://schemas.openxmlformats.org/schemaLibrary/2006/main" mc:Ignorable="w14 w15">
+  <w:view w:val="normal"/>
+  <w:defaultTabStop w:val="720"/>
+  <w:characterSpacingControl w:val="doNotCompress"/>
+  <w:compat>
+    <w:useFELayout/>
+    <w:compatSetting w:name="compatibilityMode" w:uri="http://schemas.microsoft.com/office/word" w:val="15"/>
+    <w:compatSetting w:name="overrideTableStyleFontSizeAndJustification" w:uri="http://schemas.microsoft.com/office/word" w:val="1"/>
+    <w:compatSetting w:name="enableOpenTypeFeatures" w:uri="http://schemas.microsoft.com/office/word" w:val="1"/>
+    <w:compatSetting w:name="doNotFlipMirrorIndents" w:uri="http://schemas.microsoft.com/office/word" w:val="1"/>
+    <w:compatSetting w:name="differentiateMultirowTableHeaders" w:uri="http://schemas.microsoft.com/office/word" w:val="1"/>
+  </w:compat>
+  <w:rsids>
+    <w:rsidRoot w:val="00470685"/>
+    <w:rsid w:val="00470685"/>
+    <w:rsid w:val="00846401"/>
+  </w:rsids>
+  <m:mathPr>
+    <m:mathFont m:val="Cambria Math"/>
+    <m:brkBin m:val="before"/>
+    <m:brkBinSub m:val="--"/>
+    <m:smallFrac m:val="0"/>
+    <m:dispDef/>
+    <m:lMargin m:val="0"/>
+    <m:rMargin m:val="0"/>
+    <m:defJc m:val="centerGroup"/>
+    <m:wrapIndent m:val="1440"/>
+    <m:intLim m:val="subSup"/>
+    <m:naryLim m:val="undOvr"/>
+  </m:mathPr>
+  <w:themeFontLang w:val="en-GB"/>
+  <w:clrSchemeMapping w:bg1="light1" w:t1="dark1" w:bg2="light2" w:t2="dark2" w:accent1="accent1" w:accent2="accent2" w:accent3="accent3" w:accent4="accent4" w:accent5="accent5" w:accent6="accent6" w:hyperlink="hyperlink" w:followedHyperlink="followedHyperlink"/>
+  <w:decimalSymbol w:val="."/>
+  <w:listSeparator w:val=","/>
+  <w14:defaultImageDpi w14:val="32767"/>
+  <w15:chartTrackingRefBased/>
+</w:settings>
+</file>
+
+<file path=word/glossary/styles.xml><?xml version="1.0" encoding="utf-8"?>
+<w:styles xmlns:mc="http://schemas.openxmlformats.org/markup-compatibility/2006" xmlns:r="http://schemas.openxmlformats.org/officeDocument/2006/relationships" xmlns:w="http://schemas.openxmlformats.org/wordprocessingml/2006/main" xmlns:w14="http://schemas.microsoft.com/office/word/2010/wordml" xmlns:w15="http://schemas.microsoft.com/office/word/2012/wordml" mc:Ignorable="w14 w15">
+  <w:docDefaults>
+    <w:rPrDefault>
+      <w:rPr>
+        <w:rFonts w:asciiTheme="minorHAnsi" w:eastAsiaTheme="minorEastAsia" w:hAnsiTheme="minorHAnsi" w:cstheme="minorBidi"/>
+        <w:sz w:val="24"/>
+        <w:szCs w:val="24"/>
+        <w:lang w:val="en-GB" w:eastAsia="en-GB" w:bidi="ar-SA"/>
+      </w:rPr>
+    </w:rPrDefault>
+    <w:pPrDefault/>
+  </w:docDefaults>
+  <w:latentStyles w:defLockedState="0" w:defUIPriority="99" w:defSemiHidden="0" w:defUnhideWhenUsed="0" w:defQFormat="0" w:count="382">
+    <w:lsdException w:name="Normal" w:uiPriority="0" w:qFormat="1"/>
+    <w:lsdException w:name="heading 1" w:uiPriority="9" w:qFormat="1"/>
+    <w:lsdException w:name="heading 2" w:semiHidden="1" w:uiPriority="9" w:unhideWhenUsed="1" w:qFormat="1"/>
+    <w:lsdException w:name="heading 3" w:semiHidden="1" w:uiPriority="9" w:unhideWhenUsed="1" w:qFormat="1"/>
+    <w:lsdException w:name="heading 4" w:semiHidden="1" w:uiPriority="9" w:unhideWhenUsed="1" w:qFormat="1"/>
+    <w:lsdException w:name="heading 5" w:semiHidden="1" w:uiPriority="9" w:unhideWhenUsed="1" w:qFormat="1"/>
+    <w:lsdException w:name="heading 6" w:semiHidden="1" w:uiPriority="9" w:unhideWhenUsed="1" w:qFormat="1"/>
+    <w:lsdException w:name="heading 7" w:semiHidden="1" w:uiPriority="9" w:unhideWhenUsed="1" w:qFormat="1"/>
+    <w:lsdException w:name="heading 8" w:semiHidden="1" w:uiPriority="9" w:unhideWhenUsed="1" w:qFormat="1"/>
+    <w:lsdException w:name="heading 9" w:semiHidden="1" w:uiPriority="9" w:unhideWhenUsed="1" w:qFormat="1"/>
+    <w:lsdException w:name="index 1" w:semiHidden="1" w:unhideWhenUsed="1"/>
+    <w:lsdException w:name="index 2" w:semiHidden="1" w:unhideWhenUsed="1"/>
+    <w:lsdException w:name="index 3" w:semiHidden="1" w:unhideWhenUsed="1"/>
+    <w:lsdException w:name="index 4" w:semiHidden="1" w:unhideWhenUsed="1"/>
+    <w:lsdException w:name="index 5" w:semiHidden="1" w:unhideWhenUsed="1"/>
+    <w:lsdException w:name="index 6" w:semiHidden="1" w:unhideWhenUsed="1"/>
+    <w:lsdException w:name="index 7" w:semiHidden="1" w:unhideWhenUsed="1"/>
+    <w:lsdException w:name="index 8" w:semiHidden="1" w:unhideWhenUsed="1"/>
+    <w:lsdException w:name="index 9" w:semiHidden="1" w:unhideWhenUsed="1"/>
+    <w:lsdException w:name="toc 1" w:semiHidden="1" w:uiPriority="39" w:unhideWhenUsed="1"/>
+    <w:lsdException w:name="toc 2" w:semiHidden="1" w:uiPriority="39" w:unhideWhenUsed="1"/>
+    <w:lsdException w:name="toc 3" w:semiHidden="1" w:uiPriority="39" w:unhideWhenUsed="1"/>
+    <w:lsdException w:name="toc 4" w:semiHidden="1" w:uiPriority="39" w:unhideWhenUsed="1"/>
+    <w:lsdException w:name="toc 5" w:semiHidden="1" w:uiPriority="39" w:unhideWhenUsed="1"/>
+    <w:lsdException w:name="toc 6" w:semiHidden="1" w:uiPriority="39" w:unhideWhenUsed="1"/>
+    <w:lsdException w:name="toc 7" w:semiHidden="1" w:uiPriority="39" w:unhideWhenUsed="1"/>
+    <w:lsdException w:name="toc 8" w:semiHidden="1" w:uiPriority="39" w:unhideWhenUsed="1"/>
+    <w:lsdException w:name="toc 9" w:semiHidden="1" w:uiPriority="39" w:unhideWhenUsed="1"/>
+    <w:lsdException w:name="Normal Indent" w:semiHidden="1" w:unhideWhenUsed="1"/>
+    <w:lsdException w:name="footnote text" w:semiHidden="1" w:unhideWhenUsed="1"/>
+    <w:lsdException w:name="annotation text" w:semiHidden="1" w:unhideWhenUsed="1"/>
+    <w:lsdException w:name="header" w:semiHidden="1" w:unhideWhenUsed="1"/>
+    <w:lsdException w:name="footer" w:semiHidden="1" w:unhideWhenUsed="1"/>
+    <w:lsdException w:name="index heading" w:semiHidden="1" w:unhideWhenUsed="1"/>
+    <w:lsdException w:name="caption" w:semiHidden="1" w:uiPriority="35" w:unhideWhenUsed="1" w:qFormat="1"/>
+    <w:lsdException w:name="table of figures" w:semiHidden="1" w:unhideWhenUsed="1"/>
+    <w:lsdException w:name="envelope address" w:semiHidden="1" w:unhideWhenUsed="1"/>
+    <w:lsdException w:name="envelope return" w:semiHidden="1" w:unhideWhenUsed="1"/>
+    <w:lsdException w:name="footnote reference" w:semiHidden="1" w:unhideWhenUsed="1"/>
+    <w:lsdException w:name="annotation reference" w:semiHidden="1" w:unhideWhenUsed="1"/>
+    <w:lsdException w:name="line number" w:semiHidden="1" w:unhideWhenUsed="1"/>
+    <w:lsdException w:name="page number" w:semiHidden="1" w:unhideWhenUsed="1"/>
+    <w:lsdException w:name="endnote reference" w:semiHidden="1" w:unhideWhenUsed="1"/>
+    <w:lsdException w:name="endnote text" w:semiHidden="1" w:unhideWhenUsed="1"/>
+    <w:lsdException w:name="table of authorities" w:semiHidden="1" w:unhideWhenUsed="1"/>
+    <w:lsdException w:name="macro" w:semiHidden="1" w:unhideWhenUsed="1"/>
+    <w:lsdException w:name="toa heading" w:semiHidden="1" w:unhideWhenUsed="1"/>
+    <w:lsdException w:name="List" w:semiHidden="1" w:unhideWhenUsed="1"/>
+    <w:lsdException w:name="List Bullet" w:semiHidden="1" w:unhideWhenUsed="1"/>
+    <w:lsdException w:name="List Number" w:semiHidden="1" w:unhideWhenUsed="1"/>
+    <w:lsdException w:name="List 2" w:semiHidden="1" w:unhideWhenUsed="1"/>
+    <w:lsdException w:name="List 3" w:semiHidden="1" w:unhideWhenUsed="1"/>
+    <w:lsdException w:name="List 4" w:semiHidden="1" w:unhideWhenUsed="1"/>
+    <w:lsdException w:name="List 5" w:semiHidden="1" w:unhideWhenUsed="1"/>
+    <w:lsdException w:name="List Bullet 2" w:semiHidden="1" w:unhideWhenUsed="1"/>
+    <w:lsdException w:name="List Bullet 3" w:semiHidden="1" w:unhideWhenUsed="1"/>
+    <w:lsdException w:name="List Bullet 4" w:semiHidden="1" w:unhideWhenUsed="1"/>
+    <w:lsdException w:name="List Bullet 5" w:semiHidden="1" w:unhideWhenUsed="1"/>
+    <w:lsdException w:name="List Number 2" w:semiHidden="1" w:unhideWhenUsed="1"/>
+    <w:lsdException w:name="List Number 3" w:semiHidden="1" w:unhideWhenUsed="1"/>
+    <w:lsdException w:name="List Number 4" w:semiHidden="1" w:unhideWhenUsed="1"/>
+    <w:lsdException w:name="List Number 5" w:semiHidden="1" w:unhideWhenUsed="1"/>
+    <w:lsdException w:name="Title" w:uiPriority="10" w:qFormat="1"/>
+    <w:lsdException w:name="Closing" w:semiHidden="1" w:unhideWhenUsed="1"/>
+    <w:lsdException w:name="Signature" w:semiHidden="1" w:unhideWhenUsed="1"/>
+    <w:lsdException w:name="Default Paragraph Font" w:semiHidden="1" w:uiPriority="1" w:unhideWhenUsed="1"/>
+    <w:lsdException w:name="Body Text" w:semiHidden="1" w:unhideWhenUsed="1"/>
+    <w:lsdException w:name="Body Text Indent" w:semiHidden="1" w:unhideWhenUsed="1"/>
+    <w:lsdException w:name="List Continue" w:semiHidden="1" w:unhideWhenUsed="1"/>
+    <w:lsdException w:name="List Continue 2" w:semiHidden="1" w:unhideWhenUsed="1"/>
+    <w:lsdException w:name="List Continue 3" w:semiHidden="1" w:unhideWhenUsed="1"/>
+    <w:lsdException w:name="List Continue 4" w:semiHidden="1" w:unhideWhenUsed="1"/>
+    <w:lsdException w:name="List Continue 5" w:semiHidden="1" w:unhideWhenUsed="1"/>
+    <w:lsdException w:name="Message Header" w:semiHidden="1" w:unhideWhenUsed="1"/>
+    <w:lsdException w:name="Subtitle" w:uiPriority="11" w:qFormat="1"/>
+    <w:lsdException w:name="Salutation" w:semiHidden="1" w:unhideWhenUsed="1"/>
+    <w:lsdException w:name="Date" w:semiHidden="1" w:unhideWhenUsed="1"/>
+    <w:lsdException w:name="Body Text First Indent" w:semiHidden="1" w:unhideWhenUsed="1"/>
+    <w:lsdException w:name="Body Text First Indent 2" w:semiHidden="1" w:unhideWhenUsed="1"/>
+    <w:lsdException w:name="Note Heading" w:semiHidden="1" w:unhideWhenUsed="1"/>
+    <w:lsdException w:name="Body Text 2" w:semiHidden="1" w:unhideWhenUsed="1"/>
+    <w:lsdException w:name="Body Text 3" w:semiHidden="1" w:unhideWhenUsed="1"/>
+    <w:lsdException w:name="Body Text Indent 2" w:semiHidden="1" w:unhideWhenUsed="1"/>
+    <w:lsdException w:name="Body Text Indent 3" w:semiHidden="1" w:unhideWhenUsed="1"/>
+    <w:lsdException w:name="Block Text" w:semiHidden="1" w:unhideWhenUsed="1"/>
+    <w:lsdException w:name="Hyperlink" w:semiHidden="1" w:unhideWhenUsed="1"/>
+    <w:lsdException w:name="FollowedHyperlink" w:semiHidden="1" w:unhideWhenUsed="1"/>
+    <w:lsdException w:name="Strong" w:uiPriority="22" w:qFormat="1"/>
+    <w:lsdException w:name="Emphasis" w:uiPriority="20" w:qFormat="1"/>
+    <w:lsdException w:name="Document Map" w:semiHidden="1" w:unhideWhenUsed="1"/>
+    <w:lsdException w:name="Plain Text" w:semiHidden="1" w:unhideWhenUsed="1"/>
+    <w:lsdException w:name="E-mail Signature" w:semiHidden="1" w:unhideWhenUsed="1"/>
+    <w:lsdException w:name="HTML Top of Form" w:semiHidden="1" w:unhideWhenUsed="1"/>
+    <w:lsdException w:name="HTML Bottom of Form" w:semiHidden="1" w:unhideWhenUsed="1"/>
+    <w:lsdException w:name="Normal (Web)" w:semiHidden="1" w:unhideWhenUsed="1"/>
+    <w:lsdException w:name="HTML Acronym" w:semiHidden="1" w:unhideWhenUsed="1"/>
+    <w:lsdException w:name="HTML Address" w:semiHidden="1" w:unhideWhenUsed="1"/>
+    <w:lsdException w:name="HTML Cite" w:semiHidden="1" w:unhideWhenUsed="1"/>
+    <w:lsdException w:name="HTML Code" w:semiHidden="1" w:unhideWhenUsed="1"/>
+    <w:lsdException w:name="HTML Definition" w:semiHidden="1" w:unhideWhenUsed="1"/>
+    <w:lsdException w:name="HTML Keyboard" w:semiHidden="1" w:unhideWhenUsed="1"/>
+    <w:lsdException w:name="HTML Preformatted" w:semiHidden="1" w:unhideWhenUsed="1"/>
+    <w:lsdException w:name="HTML Sample" w:semiHidden="1" w:unhideWhenUsed="1"/>
+    <w:lsdException w:name="HTML Typewriter" w:semiHidden="1" w:unhideWhenUsed="1"/>
+    <w:lsdException w:name="HTML Variable" w:semiHidden="1" w:unhideWhenUsed="1"/>
+    <w:lsdException w:name="Normal Table" w:semiHidden="1" w:unhideWhenUsed="1"/>
+    <w:lsdException w:name="annotation subject" w:semiHidden="1" w:unhideWhenUsed="1"/>
+    <w:lsdException w:name="No List" w:semiHidden="1" w:unhideWhenUsed="1"/>
+    <w:lsdException w:name="Outline List 1" w:semiHidden="1" w:unhideWhenUsed="1"/>
+    <w:lsdException w:name="Outline List 2" w:semiHidden="1" w:unhideWhenUsed="1"/>
+    <w:lsdException w:name="Outline List 3" w:semiHidden="1" w:unhideWhenUsed="1"/>
+    <w:lsdException w:name="Table Simple 1" w:semiHidden="1" w:unhideWhenUsed="1"/>
+    <w:lsdException w:name="Table Simple 2" w:semiHidden="1" w:unhideWhenUsed="1"/>
+    <w:lsdException w:name="Table Simple 3" w:semiHidden="1" w:unhideWhenUsed="1"/>
+    <w:lsdException w:name="Table Classic 1" w:semiHidden="1" w:unhideWhenUsed="1"/>
+    <w:lsdException w:name="Table Classic 2" w:semiHidden="1" w:unhideWhenUsed="1"/>
+    <w:lsdException w:name="Table Classic 3" w:semiHidden="1" w:unhideWhenUsed="1"/>
+    <w:lsdException w:name="Table Classic 4" w:semiHidden="1" w:unhideWhenUsed="1"/>
+    <w:lsdException w:name="Table Colorful 1" w:semiHidden="1" w:unhideWhenUsed="1"/>
+    <w:lsdException w:name="Table Colorful 2" w:semiHidden="1" w:unhideWhenUsed="1"/>
+    <w:lsdException w:name="Table Colorful 3" w:semiHidden="1" w:unhideWhenUsed="1"/>
+    <w:lsdException w:name="Table Columns 1" w:semiHidden="1" w:unhideWhenUsed="1"/>
+    <w:lsdException w:name="Table Columns 2" w:semiHidden="1" w:unhideWhenUsed="1"/>
+    <w:lsdException w:name="Table Columns 3" w:semiHidden="1" w:unhideWhenUsed="1"/>
+    <w:lsdException w:name="Table Columns 4" w:semiHidden="1" w:unhideWhenUsed="1"/>
+    <w:lsdException w:name="Table Columns 5" w:semiHidden="1" w:unhideWhenUsed="1"/>
+    <w:lsdException w:name="Table Grid 1" w:semiHidden="1" w:unhideWhenUsed="1"/>
+    <w:lsdException w:name="Table Grid 2" w:semiHidden="1" w:unhideWhenUsed="1"/>
+    <w:lsdException w:name="Table Grid 3" w:semiHidden="1" w:unhideWhenUsed="1"/>
+    <w:lsdException w:name="Table Grid 4" w:semiHidden="1" w:unhideWhenUsed="1"/>
+    <w:lsdException w:name="Table Grid 5" w:semiHidden="1" w:unhideWhenUsed="1"/>
+    <w:lsdException w:name="Table Grid 6" w:semiHidden="1" w:unhideWhenUsed="1"/>
+    <w:lsdException w:name="Table Grid 7" w:semiHidden="1" w:unhideWhenUsed="1"/>
+    <w:lsdException w:name="Table Grid 8" w:semiHidden="1" w:unhideWhenUsed="1"/>
+    <w:lsdException w:name="Table List 1" w:semiHidden="1" w:unhideWhenUsed="1"/>
+    <w:lsdException w:name="Table List 2" w:semiHidden="1" w:unhideWhenUsed="1"/>
+    <w:lsdException w:name="Table List 3" w:semiHidden="1" w:unhideWhenUsed="1"/>
+    <w:lsdException w:name="Table List 4" w:semiHidden="1" w:unhideWhenUsed="1"/>
+    <w:lsdException w:name="Table List 5" w:semiHidden="1" w:unhideWhenUsed="1"/>
+    <w:lsdException w:name="Table List 6" w:semiHidden="1" w:unhideWhenUsed="1"/>
+    <w:lsdException w:name="Table List 7" w:semiHidden="1" w:unhideWhenUsed="1"/>
+    <w:lsdException w:name="Table List 8" w:semiHidden="1" w:unhideWhenUsed="1"/>
+    <w:lsdException w:name="Table 3D effects 1" w:semiHidden="1" w:unhideWhenUsed="1"/>
+    <w:lsdException w:name="Table 3D effects 2" w:semiHidden="1" w:unhideWhenUsed="1"/>
+    <w:lsdException w:name="Table 3D effects 3" w:semiHidden="1" w:unhideWhenUsed="1"/>
+    <w:lsdException w:name="Table Contemporary" w:semiHidden="1" w:unhideWhenUsed="1"/>
+    <w:lsdException w:name="Table Elegant" w:semiHidden="1" w:unhideWhenUsed="1"/>
+    <w:lsdException w:name="Table Professional" w:semiHidden="1" w:unhideWhenUsed="1"/>
+    <w:lsdException w:name="Table Subtle 1" w:semiHidden="1" w:unhideWhenUsed="1"/>
+    <w:lsdException w:name="Table Subtle 2" w:semiHidden="1" w:unhideWhenUsed="1"/>
+    <w:lsdException w:name="Table Web 1" w:semiHidden="1" w:unhideWhenUsed="1"/>
+    <w:lsdException w:name="Table Web 2" w:semiHidden="1" w:unhideWhenUsed="1"/>
+    <w:lsdException w:name="Table Web 3" w:semiHidden="1" w:unhideWhenUsed="1"/>
+    <w:lsdException w:name="Balloon Text" w:semiHidden="1" w:unhideWhenUsed="1"/>
+    <w:lsdException w:name="Table Grid" w:uiPriority="39"/>
+    <w:lsdException w:name="Table Theme" w:semiHidden="1" w:unhideWhenUsed="1"/>
+    <w:lsdException w:name="Note Level 1" w:semiHidden="1" w:unhideWhenUsed="1"/>
+    <w:lsdException w:name="Note Level 2" w:semiHidden="1" w:unhideWhenUsed="1"/>
+    <w:lsdException w:name="Note Level 3" w:semiHidden="1" w:unhideWhenUsed="1"/>
+    <w:lsdException w:name="Note Level 4" w:semiHidden="1" w:unhideWhenUsed="1"/>
+    <w:lsdException w:name="Note Level 5" w:semiHidden="1" w:unhideWhenUsed="1"/>
+    <w:lsdException w:name="Note Level 6" w:semiHidden="1" w:unhideWhenUsed="1"/>
+    <w:lsdException w:name="Note Level 7" w:semiHidden="1" w:unhideWhenUsed="1"/>
+    <w:lsdException w:name="Note Level 8" w:semiHidden="1" w:unhideWhenUsed="1"/>
+    <w:lsdException w:name="Note Level 9" w:semiHidden="1" w:unhideWhenUsed="1"/>
+    <w:lsdException w:name="Placeholder Text" w:semiHidden="1"/>
+    <w:lsdException w:name="No Spacing" w:uiPriority="1" w:qFormat="1"/>
+    <w:lsdException w:name="Light Shading" w:uiPriority="60"/>
+    <w:lsdException w:name="Light List" w:uiPriority="61"/>
+    <w:lsdException w:name="Light Grid" w:uiPriority="62"/>
+    <w:lsdException w:name="Medium Shading 1" w:uiPriority="63"/>
+    <w:lsdException w:name="Medium Shading 2" w:uiPriority="64"/>
+    <w:lsdException w:name="Medium List 1" w:uiPriority="65"/>
+    <w:lsdException w:name="Medium List 2" w:uiPriority="66"/>
+    <w:lsdException w:name="Medium Grid 1" w:uiPriority="67"/>
+    <w:lsdException w:name="Medium Grid 2" w:uiPriority="68"/>
+    <w:lsdException w:name="Medium Grid 3" w:uiPriority="69"/>
+    <w:lsdException w:name="Dark List" w:uiPriority="70"/>
+    <w:lsdException w:name="Colorful Shading" w:uiPriority="71"/>
+    <w:lsdException w:name="Colorful List" w:uiPriority="72"/>
+    <w:lsdException w:name="Colorful Grid" w:uiPriority="73"/>
+    <w:lsdException w:name="Light Shading Accent 1" w:uiPriority="60"/>
+    <w:lsdException w:name="Light List Accent 1" w:uiPriority="61"/>
+    <w:lsdException w:name="Light Grid Accent 1" w:uiPriority="62"/>
+    <w:lsdException w:name="Medium Shading 1 Accent 1" w:uiPriority="63"/>
+    <w:lsdException w:name="Medium Shading 2 Accent 1" w:uiPriority="64"/>
+    <w:lsdException w:name="Medium List 1 Accent 1" w:uiPriority="65"/>
+    <w:lsdException w:name="Revision" w:semiHidden="1"/>
+    <w:lsdException w:name="List Paragraph" w:uiPriority="34" w:qFormat="1"/>
+    <w:lsdException w:name="Quote" w:uiPriority="29" w:qFormat="1"/>
+    <w:lsdException w:name="Intense Quote" w:uiPriority="30" w:qFormat="1"/>
+    <w:lsdException w:name="Medium List 2 Accent 1" w:uiPriority="66"/>
+    <w:lsdException w:name="Medium Grid 1 Accent 1" w:uiPriority="67"/>
+    <w:lsdException w:name="Medium Grid 2 Accent 1" w:uiPriority="68"/>
+    <w:lsdException w:name="Medium Grid 3 Accent 1" w:uiPriority="69"/>
+    <w:lsdException w:name="Dark List Accent 1" w:uiPriority="70"/>
+    <w:lsdException w:name="Colorful Shading Accent 1" w:uiPriority="71"/>
+    <w:lsdException w:name="Colorful List Accent 1" w:uiPriority="72"/>
+    <w:lsdException w:name="Colorful Grid Accent 1" w:uiPriority="73"/>
+    <w:lsdException w:name="Light Shading Accent 2" w:uiPriority="60"/>
+    <w:lsdException w:name="Light List Accent 2" w:uiPriority="61"/>
+    <w:lsdException w:name="Light Grid Accent 2" w:uiPriority="62"/>
+    <w:lsdException w:name="Medium Shading 1 Accent 2" w:uiPriority="63"/>
+    <w:lsdException w:name="Medium Shading 2 Accent 2" w:uiPriority="64"/>
+    <w:lsdException w:name="Medium List 1 Accent 2" w:uiPriority="65"/>
+    <w:lsdException w:name="Medium List 2 Accent 2" w:uiPriority="66"/>
+    <w:lsdException w:name="Medium Grid 1 Accent 2" w:uiPriority="67"/>
+    <w:lsdException w:name="Medium Grid 2 Accent 2" w:uiPriority="68"/>
+    <w:lsdException w:name="Medium Grid 3 Accent 2" w:uiPriority="69"/>
+    <w:lsdException w:name="Dark List Accent 2" w:uiPriority="70"/>
+    <w:lsdException w:name="Colorful Shading Accent 2" w:uiPriority="71"/>
+    <w:lsdException w:name="Colorful List Accent 2" w:uiPriority="72"/>
+    <w:lsdException w:name="Colorful Grid Accent 2" w:uiPriority="73"/>
+    <w:lsdException w:name="Light Shading Accent 3" w:uiPriority="60"/>
+    <w:lsdException w:name="Light List Accent 3" w:uiPriority="61"/>
+    <w:lsdException w:name="Light Grid Accent 3" w:uiPriority="62"/>
+    <w:lsdException w:name="Medium Shading 1 Accent 3" w:uiPriority="63"/>
+    <w:lsdException w:name="Medium Shading 2 Accent 3" w:uiPriority="64"/>
+    <w:lsdException w:name="Medium List 1 Accent 3" w:uiPriority="65"/>
+    <w:lsdException w:name="Medium List 2 Accent 3" w:uiPriority="66"/>
+    <w:lsdException w:name="Medium Grid 1 Accent 3" w:uiPriority="67"/>
+    <w:lsdException w:name="Medium Grid 2 Accent 3" w:uiPriority="68"/>
+    <w:lsdException w:name="Medium Grid 3 Accent 3" w:uiPriority="69"/>
+    <w:lsdException w:name="Dark List Accent 3" w:uiPriority="70"/>
+    <w:lsdException w:name="Colorful Shading Accent 3" w:uiPriority="71"/>
+    <w:lsdException w:name="Colorful List Accent 3" w:uiPriority="72"/>
+    <w:lsdException w:name="Colorful Grid Accent 3" w:uiPriority="73"/>
+    <w:lsdException w:name="Light Shading Accent 4" w:uiPriority="60"/>
+    <w:lsdException w:name="Light List Accent 4" w:uiPriority="61"/>
+    <w:lsdException w:name="Light Grid Accent 4" w:uiPriority="62"/>
+    <w:lsdException w:name="Medium Shading 1 Accent 4" w:uiPriority="63"/>
+    <w:lsdException w:name="Medium Shading 2 Accent 4" w:uiPriority="64"/>
+    <w:lsdException w:name="Medium List 1 Accent 4" w:uiPriority="65"/>
+    <w:lsdException w:name="Medium List 2 Accent 4" w:uiPriority="66"/>
+    <w:lsdException w:name="Medium Grid 1 Accent 4" w:uiPriority="67"/>
+    <w:lsdException w:name="Medium Grid 2 Accent 4" w:uiPriority="68"/>
+    <w:lsdException w:name="Medium Grid 3 Accent 4" w:uiPriority="69"/>
+    <w:lsdException w:name="Dark List Accent 4" w:uiPriority="70"/>
+    <w:lsdException w:name="Colorful Shading Accent 4" w:uiPriority="71"/>
+    <w:lsdException w:name="Colorful List Accent 4" w:uiPriority="72"/>
+    <w:lsdException w:name="Colorful Grid Accent 4" w:uiPriority="73"/>
+    <w:lsdException w:name="Light Shading Accent 5" w:uiPriority="60"/>
+    <w:lsdException w:name="Light List Accent 5" w:uiPriority="61"/>
+    <w:lsdException w:name="Light Grid Accent 5" w:uiPriority="62"/>
+    <w:lsdException w:name="Medium Shading 1 Accent 5" w:uiPriority="63"/>
+    <w:lsdException w:name="Medium Shading 2 Accent 5" w:uiPriority="64"/>
+    <w:lsdException w:name="Medium List 1 Accent 5" w:uiPriority="65"/>
+    <w:lsdException w:name="Medium List 2 Accent 5" w:uiPriority="66"/>
+    <w:lsdException w:name="Medium Grid 1 Accent 5" w:uiPriority="67"/>
+    <w:lsdException w:name="Medium Grid 2 Accent 5" w:uiPriority="68"/>
+    <w:lsdException w:name="Medium Grid 3 Accent 5" w:uiPriority="69"/>
+    <w:lsdException w:name="Dark List Accent 5" w:uiPriority="70"/>
+    <w:lsdException w:name="Colorful Shading Accent 5" w:uiPriority="71"/>
+    <w:lsdException w:name="Colorful List Accent 5" w:uiPriority="72"/>
+    <w:lsdException w:name="Colorful Grid Accent 5" w:uiPriority="73"/>
+    <w:lsdException w:name="Light Shading Accent 6" w:uiPriority="60"/>
+    <w:lsdException w:name="Light List Accent 6" w:uiPriority="61"/>
+    <w:lsdException w:name="Light Grid Accent 6" w:uiPriority="62"/>
+    <w:lsdException w:name="Medium Shading 1 Accent 6" w:uiPriority="63"/>
+    <w:lsdException w:name="Medium Shading 2 Accent 6" w:uiPriority="64"/>
+    <w:lsdException w:name="Medium List 1 Accent 6" w:uiPriority="65"/>
+    <w:lsdException w:name="Medium List 2 Accent 6" w:uiPriority="66"/>
+    <w:lsdException w:name="Medium Grid 1 Accent 6" w:uiPriority="67"/>
+    <w:lsdException w:name="Medium Grid 2 Accent 6" w:uiPriority="68"/>
+    <w:lsdException w:name="Medium Grid 3 Accent 6" w:uiPriority="69"/>
+    <w:lsdException w:name="Dark List Accent 6" w:uiPriority="70"/>
+    <w:lsdException w:name="Colorful Shading Accent 6" w:uiPriority="71"/>
+    <w:lsdException w:name="Colorful List Accent 6" w:uiPriority="72"/>
+    <w:lsdException w:name="Colorful Grid Accent 6" w:uiPriority="73"/>
+    <w:lsdException w:name="Subtle Emphasis" w:uiPriority="19" w:qFormat="1"/>
+    <w:lsdException w:name="Intense Emphasis" w:uiPriority="21" w:qFormat="1"/>
+    <w:lsdException w:name="Subtle Reference" w:uiPriority="31" w:qFormat="1"/>
+    <w:lsdException w:name="Intense Reference" w:uiPriority="32" w:qFormat="1"/>
+    <w:lsdException w:name="Book Title" w:uiPriority="33" w:qFormat="1"/>
+    <w:lsdException w:name="Bibliography" w:semiHidden="1" w:uiPriority="37" w:unhideWhenUsed="1"/>
+    <w:lsdException w:name="TOC Heading" w:semiHidden="1" w:uiPriority="39" w:unhideWhenUsed="1" w:qFormat="1"/>
+    <w:lsdException w:name="Plain Table 1" w:uiPriority="41"/>
+    <w:lsdException w:name="Plain Table 2" w:uiPriority="42"/>
+    <w:lsdException w:name="Plain Table 3" w:uiPriority="43"/>
+    <w:lsdException w:name="Plain Table 4" w:uiPriority="44"/>
+    <w:lsdException w:name="Plain Table 5" w:uiPriority="45"/>
+    <w:lsdException w:name="Grid Table Light" w:uiPriority="40"/>
+    <w:lsdException w:name="Grid Table 1 Light" w:uiPriority="46"/>
+    <w:lsdException w:name="Grid Table 2" w:uiPriority="47"/>
+    <w:lsdException w:name="Grid Table 3" w:uiPriority="48"/>
+    <w:lsdException w:name="Grid Table 4" w:uiPriority="49"/>
+    <w:lsdException w:name="Grid Table 5 Dark" w:uiPriority="50"/>
+    <w:lsdException w:name="Grid Table 6 Colorful" w:uiPriority="51"/>
+    <w:lsdException w:name="Grid Table 7 Colorful" w:uiPriority="52"/>
+    <w:lsdException w:name="Grid Table 1 Light Accent 1" w:uiPriority="46"/>
+    <w:lsdException w:name="Grid Table 2 Accent 1" w:uiPriority="47"/>
+    <w:lsdException w:name="Grid Table 3 Accent 1" w:uiPriority="48"/>
+    <w:lsdException w:name="Grid Table 4 Accent 1" w:uiPriority="49"/>
+    <w:lsdException w:name="Grid Table 5 Dark Accent 1" w:uiPriority="50"/>
+    <w:lsdException w:name="Grid Table 6 Colorful Accent 1" w:uiPriority="51"/>
+    <w:lsdException w:name="Grid Table 7 Colorful Accent 1" w:uiPriority="52"/>
+    <w:lsdException w:name="Grid Table 1 Light Accent 2" w:uiPriority="46"/>
+    <w:lsdException w:name="Grid Table 2 Accent 2" w:uiPriority="47"/>
+    <w:lsdException w:name="Grid Table 3 Accent 2" w:uiPriority="48"/>
+    <w:lsdException w:name="Grid Table 4 Accent 2" w:uiPriority="49"/>
+    <w:lsdException w:name="Grid Table 5 Dark Accent 2" w:uiPriority="50"/>
+    <w:lsdException w:name="Grid Table 6 Colorful Accent 2" w:uiPriority="51"/>
+    <w:lsdException w:name="Grid Table 7 Colorful Accent 2" w:uiPriority="52"/>
+    <w:lsdException w:name="Grid Table 1 Light Accent 3" w:uiPriority="46"/>
+    <w:lsdException w:name="Grid Table 2 Accent 3" w:uiPriority="47"/>
+    <w:lsdException w:name="Grid Table 3 Accent 3" w:uiPriority="48"/>
+    <w:lsdException w:name="Grid Table 4 Accent 3" w:uiPriority="49"/>
+    <w:lsdException w:name="Grid Table 5 Dark Accent 3" w:uiPriority="50"/>
+    <w:lsdException w:name="Grid Table 6 Colorful Accent 3" w:uiPriority="51"/>
+    <w:lsdException w:name="Grid Table 7 Colorful Accent 3" w:uiPriority="52"/>
+    <w:lsdException w:name="Grid Table 1 Light Accent 4" w:uiPriority="46"/>
+    <w:lsdException w:name="Grid Table 2 Accent 4" w:uiPriority="47"/>
+    <w:lsdException w:name="Grid Table 3 Accent 4" w:uiPriority="48"/>
+    <w:lsdException w:name="Grid Table 4 Accent 4" w:uiPriority="49"/>
+    <w:lsdException w:name="Grid Table 5 Dark Accent 4" w:uiPriority="50"/>
+    <w:lsdException w:name="Grid Table 6 Colorful Accent 4" w:uiPriority="51"/>
+    <w:lsdException w:name="Grid Table 7 Colorful Accent 4" w:uiPriority="52"/>
+    <w:lsdException w:name="Grid Table 1 Light Accent 5" w:uiPriority="46"/>
+    <w:lsdException w:name="Grid Table 2 Accent 5" w:uiPriority="47"/>
+    <w:lsdException w:name="Grid Table 3 Accent 5" w:uiPriority="48"/>
+    <w:lsdException w:name="Grid Table 4 Accent 5" w:uiPriority="49"/>
+    <w:lsdException w:name="Grid Table 5 Dark Accent 5" w:uiPriority="50"/>
+    <w:lsdException w:name="Grid Table 6 Colorful Accent 5" w:uiPriority="51"/>
+    <w:lsdException w:name="Grid Table 7 Colorful Accent 5" w:uiPriority="52"/>
+    <w:lsdException w:name="Grid Table 1 Light Accent 6" w:uiPriority="46"/>
+    <w:lsdException w:name="Grid Table 2 Accent 6" w:uiPriority="47"/>
+    <w:lsdException w:name="Grid Table 3 Accent 6" w:uiPriority="48"/>
+    <w:lsdException w:name="Grid Table 4 Accent 6" w:uiPriority="49"/>
+    <w:lsdException w:name="Grid Table 5 Dark Accent 6" w:uiPriority="50"/>
+    <w:lsdException w:name="Grid Table 6 Colorful Accent 6" w:uiPriority="51"/>
+    <w:lsdException w:name="Grid Table 7 Colorful Accent 6" w:uiPriority="52"/>
+    <w:lsdException w:name="List Table 1 Light" w:uiPriority="46"/>
+    <w:lsdException w:name="List Table 2" w:uiPriority="47"/>
+    <w:lsdException w:name="List Table 3" w:uiPriority="48"/>
+    <w:lsdException w:name="List Table 4" w:uiPriority="49"/>
+    <w:lsdException w:name="List Table 5 Dark" w:uiPriority="50"/>
+    <w:lsdException w:name="List Table 6 Colorful" w:uiPriority="51"/>
+    <w:lsdException w:name="List Table 7 Colorful" w:uiPriority="52"/>
+    <w:lsdException w:name="List Table 1 Light Accent 1" w:uiPriority="46"/>
+    <w:lsdException w:name="List Table 2 Accent 1" w:uiPriority="47"/>
+    <w:lsdException w:name="List Table 3 Accent 1" w:uiPriority="48"/>
+    <w:lsdException w:name="List Table 4 Accent 1" w:uiPriority="49"/>
+    <w:lsdException w:name="List Table 5 Dark Accent 1" w:uiPriority="50"/>
+    <w:lsdException w:name="List Table 6 Colorful Accent 1" w:uiPriority="51"/>
+    <w:lsdException w:name="List Table 7 Colorful Accent 1" w:uiPriority="52"/>
+    <w:lsdException w:name="List Table 1 Light Accent 2" w:uiPriority="46"/>
+    <w:lsdException w:name="List Table 2 Accent 2" w:uiPriority="47"/>
+    <w:lsdException w:name="List Table 3 Accent 2" w:uiPriority="48"/>
+    <w:lsdException w:name="List Table 4 Accent 2" w:uiPriority="49"/>
+    <w:lsdException w:name="List Table 5 Dark Accent 2" w:uiPriority="50"/>
+    <w:lsdException w:name="List Table 6 Colorful Accent 2" w:uiPriority="51"/>
+    <w:lsdException w:name="List Table 7 Colorful Accent 2" w:uiPriority="52"/>
+    <w:lsdException w:name="List Table 1 Light Accent 3" w:uiPriority="46"/>
+    <w:lsdException w:name="List Table 2 Accent 3" w:uiPriority="47"/>
+    <w:lsdException w:name="List Table 3 Accent 3" w:uiPriority="48"/>
+    <w:lsdException w:name="List Table 4 Accent 3" w:uiPriority="49"/>
+    <w:lsdException w:name="List Table 5 Dark Accent 3" w:uiPriority="50"/>
+    <w:lsdException w:name="List Table 6 Colorful Accent 3" w:uiPriority="51"/>
+    <w:lsdException w:name="List Table 7 Colorful Accent 3" w:uiPriority="52"/>
+    <w:lsdException w:name="List Table 1 Light Accent 4" w:uiPriority="46"/>
+    <w:lsdException w:name="List Table 2 Accent 4" w:uiPriority="47"/>
+    <w:lsdException w:name="List Table 3 Accent 4" w:uiPriority="48"/>
+    <w:lsdException w:name="List Table 4 Accent 4" w:uiPriority="49"/>
+    <w:lsdException w:name="List Table 5 Dark Accent 4" w:uiPriority="50"/>
+    <w:lsdException w:name="List Table 6 Colorful Accent 4" w:uiPriority="51"/>
+    <w:lsdException w:name="List Table 7 Colorful Accent 4" w:uiPriority="52"/>
+    <w:lsdException w:name="List Table 1 Light Accent 5" w:uiPriority="46"/>
+    <w:lsdException w:name="List Table 2 Accent 5" w:uiPriority="47"/>
+    <w:lsdException w:name="List Table 3 Accent 5" w:uiPriority="48"/>
+    <w:lsdException w:name="List Table 4 Accent 5" w:uiPriority="49"/>
+    <w:lsdException w:name="List Table 5 Dark Accent 5" w:uiPriority="50"/>
+    <w:lsdException w:name="List Table 6 Colorful Accent 5" w:uiPriority="51"/>
+    <w:lsdException w:name="List Table 7 Colorful Accent 5" w:uiPriority="52"/>
+    <w:lsdException w:name="List Table 1 Light Accent 6" w:uiPriority="46"/>
+    <w:lsdException w:name="List Table 2 Accent 6" w:uiPriority="47"/>
+    <w:lsdException w:name="List Table 3 Accent 6" w:uiPriority="48"/>
+    <w:lsdException w:name="List Table 4 Accent 6" w:uiPriority="49"/>
+    <w:lsdException w:name="List Table 5 Dark Accent 6" w:uiPriority="50"/>
+    <w:lsdException w:name="List Table 6 Colorful Accent 6" w:uiPriority="51"/>
+    <w:lsdException w:name="List Table 7 Colorful Accent 6" w:uiPriority="52"/>
+    <w:lsdException w:name="Mention" w:semiHidden="1" w:unhideWhenUsed="1"/>
+    <w:lsdException w:name="Smart Hyperlink" w:semiHidden="1" w:unhideWhenUsed="1"/>
+  </w:latentStyles>
+  <w:style w:type="paragraph" w:default="1" w:styleId="Normal">
+    <w:name w:val="Normal"/>
+    <w:qFormat/>
+  </w:style>
+  <w:style w:type="character" w:default="1" w:styleId="DefaultParagraphFont">
+    <w:name w:val="Default Paragraph Font"/>
+    <w:uiPriority w:val="1"/>
+    <w:semiHidden/>
+    <w:unhideWhenUsed/>
+  </w:style>
+  <w:style w:type="table" w:default="1" w:styleId="TableNormal">
+    <w:name w:val="Normal Table"/>
+    <w:uiPriority w:val="99"/>
+    <w:semiHidden/>
+    <w:unhideWhenUsed/>
+    <w:tblPr>
+      <w:tblInd w:w="0" w:type="dxa"/>
+      <w:tblCellMar>
+        <w:top w:w="0" w:type="dxa"/>
+        <w:left w:w="108" w:type="dxa"/>
+        <w:bottom w:w="0" w:type="dxa"/>
+        <w:right w:w="108" w:type="dxa"/>
+      </w:tblCellMar>
+    </w:tblPr>
+  </w:style>
+  <w:style w:type="numbering" w:default="1" w:styleId="NoList">
+    <w:name w:val="No List"/>
+    <w:uiPriority w:val="99"/>
+    <w:semiHidden/>
+    <w:unhideWhenUsed/>
+  </w:style>
+  <w:style w:type="paragraph" w:customStyle="1" w:styleId="09B69B716E951448A1C2C3F356F45779">
+    <w:name w:val="09B69B716E951448A1C2C3F356F45779"/>
+    <w:rsid w:val="00470685"/>
+  </w:style>
+</w:styles>
+</file>
+
+<file path=word/glossary/webSettings.xml><?xml version="1.0" encoding="utf-8"?>
+<w:webSettings xmlns:mc="http://schemas.openxmlformats.org/markup-compatibility/2006" xmlns:r="http://schemas.openxmlformats.org/officeDocument/2006/relationships" xmlns:w="http://schemas.openxmlformats.org/wordprocessingml/2006/main" xmlns:w14="http://schemas.microsoft.com/office/word/2010/wordml" xmlns:w15="http://schemas.microsoft.com/office/word/2012/wordml" mc:Ignorable="w14 w15">
+  <w:allowPNG/>
+  <w:doNotSaveAsSingleFile/>
+  <w:pixelsPerInch w:val="96"/>
+</w:webSettings>
+</file>
+
 <file path=word/theme/theme1.xml><?xml version="1.0" encoding="utf-8"?>
 <a:theme xmlns:a="http://schemas.openxmlformats.org/drawingml/2006/main" name="Office Theme">
   <a:themeElements>
@@ -6914,7 +8394,7 @@
 </file>
 
 <file path=customXml/itemProps1.xml><?xml version="1.0" encoding="utf-8"?>
-<ds:datastoreItem xmlns:ds="http://schemas.openxmlformats.org/officeDocument/2006/customXml" ds:itemID="{989058B2-DAA9-6C48-A4B7-D64FE762BD8B}">
+<ds:datastoreItem xmlns:ds="http://schemas.openxmlformats.org/officeDocument/2006/customXml" ds:itemID="{B5D01A1E-4E81-0E4A-A874-557800B61D57}">
   <ds:schemaRefs>
     <ds:schemaRef ds:uri="http://schemas.openxmlformats.org/officeDocument/2006/bibliography"/>
   </ds:schemaRefs>

</xml_diff>